<commit_message>
3/5 done, step 2 and 5 remain, gotta figure out how to get screen shots of bios lmao
</commit_message>
<xml_diff>
--- a/Instructions/Instructions.docx
+++ b/Instructions/Instructions.docx
@@ -38,16 +38,14 @@
     <w:p>
       <w:pPr>
         <w:rPr>
-          <w:rFonts w:ascii="Times New Roman" w:hAnsi="Times New Roman" w:cs="Times New Roman"/>
-          <w:sz w:val="24"/>
-          <w:szCs w:val="24"/>
-        </w:rPr>
-      </w:pPr>
-      <w:r>
-        <w:rPr>
-          <w:rFonts w:ascii="Times New Roman" w:hAnsi="Times New Roman" w:cs="Times New Roman"/>
-          <w:sz w:val="24"/>
-          <w:szCs w:val="24"/>
+          <w:rStyle w:val="IntenseEmphasis"/>
+          <w:rFonts w:ascii="Times New Roman" w:hAnsi="Times New Roman" w:cs="Times New Roman"/>
+        </w:rPr>
+      </w:pPr>
+      <w:r>
+        <w:rPr>
+          <w:rStyle w:val="IntenseEmphasis"/>
+          <w:rFonts w:ascii="Times New Roman" w:hAnsi="Times New Roman" w:cs="Times New Roman"/>
         </w:rPr>
         <w:t>By Haadi Majeed</w:t>
       </w:r>
@@ -59,6 +57,14 @@
           <w:rFonts w:ascii="Times New Roman" w:hAnsi="Times New Roman" w:cs="Times New Roman"/>
         </w:rPr>
       </w:pPr>
+    </w:p>
+    <w:p>
+      <w:pPr>
+        <w:pStyle w:val="Heading1"/>
+        <w:rPr>
+          <w:rFonts w:ascii="Times New Roman" w:hAnsi="Times New Roman" w:cs="Times New Roman"/>
+        </w:rPr>
+      </w:pPr>
       <w:r>
         <w:rPr>
           <w:rFonts w:ascii="Times New Roman" w:hAnsi="Times New Roman" w:cs="Times New Roman"/>
@@ -90,6 +96,15 @@
         </w:rPr>
         <w:t xml:space="preserve">has its own unique quirks and differences, most are free to download and use at your leisure. On top of it all, for people who are more technologically oriented, you can modify these as much or little as you would like as the developers leave them to be open-sourced. </w:t>
       </w:r>
+    </w:p>
+    <w:p>
+      <w:pPr>
+        <w:rPr>
+          <w:rFonts w:ascii="Times New Roman" w:hAnsi="Times New Roman" w:cs="Times New Roman"/>
+          <w:sz w:val="24"/>
+          <w:szCs w:val="24"/>
+        </w:rPr>
+      </w:pPr>
       <w:r>
         <w:rPr>
           <w:rFonts w:ascii="Times New Roman" w:hAnsi="Times New Roman" w:cs="Times New Roman"/>
@@ -192,18 +207,8 @@
           <w:sz w:val="24"/>
           <w:szCs w:val="24"/>
         </w:rPr>
-        <w:t xml:space="preserve">Setting up to load Into </w:t>
-      </w:r>
-      <w:proofErr w:type="gramStart"/>
-      <w:r>
-        <w:rPr>
-          <w:rFonts w:ascii="Times New Roman" w:hAnsi="Times New Roman" w:cs="Times New Roman"/>
-          <w:sz w:val="24"/>
-          <w:szCs w:val="24"/>
-        </w:rPr>
-        <w:t>Ubuntu</w:t>
-      </w:r>
-      <w:proofErr w:type="gramEnd"/>
+        <w:t>Setting up to load Into Ubuntu</w:t>
+      </w:r>
     </w:p>
     <w:p>
       <w:pPr>
@@ -258,7 +263,6 @@
         </w:rPr>
         <w:t xml:space="preserve">Running Updates and terminal </w:t>
       </w:r>
-      <w:proofErr w:type="gramStart"/>
       <w:r>
         <w:rPr>
           <w:rFonts w:ascii="Times New Roman" w:hAnsi="Times New Roman" w:cs="Times New Roman"/>
@@ -267,7 +271,6 @@
         </w:rPr>
         <w:t>basics</w:t>
       </w:r>
-      <w:proofErr w:type="gramEnd"/>
     </w:p>
     <w:p>
       <w:pPr>
@@ -309,18 +312,8 @@
           <w:sz w:val="24"/>
           <w:szCs w:val="24"/>
         </w:rPr>
-        <w:t xml:space="preserve"> software that parallels paid-</w:t>
-      </w:r>
-      <w:proofErr w:type="gramStart"/>
-      <w:r>
-        <w:rPr>
-          <w:rFonts w:ascii="Times New Roman" w:hAnsi="Times New Roman" w:cs="Times New Roman"/>
-          <w:sz w:val="24"/>
-          <w:szCs w:val="24"/>
-        </w:rPr>
-        <w:t>software</w:t>
-      </w:r>
-      <w:proofErr w:type="gramEnd"/>
+        <w:t xml:space="preserve"> software that parallels paid-software</w:t>
+      </w:r>
     </w:p>
     <w:p>
       <w:pPr>
@@ -370,34 +363,2078 @@
           <w:sz w:val="24"/>
           <w:szCs w:val="24"/>
         </w:rPr>
-        <w:t xml:space="preserve">Make sure you have an empty flash drive that is 8GB or larger to download the iso onto. </w:t>
-      </w:r>
-    </w:p>
-    <w:p>
-      <w:pPr>
+        <w:t>Make sure you have an empty flash drive that is 8GB or larger to download the iso onto</w:t>
+      </w:r>
+      <w:r>
         <w:rPr>
           <w:rFonts w:ascii="Times New Roman" w:hAnsi="Times New Roman" w:cs="Times New Roman"/>
           <w:color w:val="FF0000"/>
           <w:sz w:val="24"/>
           <w:szCs w:val="24"/>
         </w:rPr>
-      </w:pPr>
-    </w:p>
-    <w:p>
-      <w:pPr>
-        <w:rPr>
-          <w:rFonts w:ascii="Times New Roman" w:hAnsi="Times New Roman" w:cs="Times New Roman"/>
-          <w:sz w:val="24"/>
-          <w:szCs w:val="24"/>
-        </w:rPr>
-      </w:pPr>
-      <w:r>
-        <w:rPr>
-          <w:rFonts w:ascii="Times New Roman" w:hAnsi="Times New Roman" w:cs="Times New Roman"/>
-          <w:sz w:val="24"/>
-          <w:szCs w:val="24"/>
-        </w:rPr>
-        <w:t>Step 1</w:t>
+        <w:t xml:space="preserve">. Creating a Linux subsystem is completely free and only needs about 20GB of storage if you want to keep your original OS in parallel to Linux. This guide is based off Windows 10 Education/Home edition. </w:t>
+      </w:r>
+    </w:p>
+    <w:p>
+      <w:pPr>
+        <w:rPr>
+          <w:rFonts w:ascii="Times New Roman" w:hAnsi="Times New Roman" w:cs="Times New Roman"/>
+          <w:color w:val="FF0000"/>
+          <w:sz w:val="24"/>
+          <w:szCs w:val="24"/>
+        </w:rPr>
+      </w:pPr>
+    </w:p>
+    <w:p>
+      <w:pPr>
+        <w:rPr>
+          <w:rFonts w:ascii="Times New Roman" w:hAnsi="Times New Roman" w:cs="Times New Roman"/>
+          <w:sz w:val="24"/>
+          <w:szCs w:val="24"/>
+        </w:rPr>
+      </w:pPr>
+      <w:r>
+        <w:rPr>
+          <w:rFonts w:ascii="Times New Roman" w:hAnsi="Times New Roman" w:cs="Times New Roman"/>
+          <w:sz w:val="24"/>
+          <w:szCs w:val="24"/>
+        </w:rPr>
+        <w:br w:type="page"/>
+      </w:r>
+    </w:p>
+    <w:p>
+      <w:pPr>
+        <w:pStyle w:val="Heading1"/>
+        <w:rPr>
+          <w:rFonts w:ascii="Times New Roman" w:hAnsi="Times New Roman" w:cs="Times New Roman"/>
+        </w:rPr>
+      </w:pPr>
+      <w:r>
+        <w:rPr>
+          <w:rFonts w:ascii="Times New Roman" w:hAnsi="Times New Roman" w:cs="Times New Roman"/>
+        </w:rPr>
+        <w:lastRenderedPageBreak/>
+        <w:t>1. Downloading Ubuntu</w:t>
+      </w:r>
+    </w:p>
+    <w:p>
+      <w:pPr>
+        <w:rPr>
+          <w:rFonts w:ascii="Times New Roman" w:hAnsi="Times New Roman" w:cs="Times New Roman"/>
+        </w:rPr>
+      </w:pPr>
+    </w:p>
+    <w:p>
+      <w:pPr>
+        <w:rPr>
+          <w:rFonts w:ascii="Times New Roman" w:hAnsi="Times New Roman" w:cs="Times New Roman"/>
+          <w:sz w:val="24"/>
+          <w:szCs w:val="24"/>
+        </w:rPr>
+      </w:pPr>
+      <w:r>
+        <w:rPr>
+          <w:rFonts w:ascii="Times New Roman" w:hAnsi="Times New Roman" w:cs="Times New Roman"/>
+          <w:sz w:val="24"/>
+          <w:szCs w:val="24"/>
+        </w:rPr>
+        <w:t xml:space="preserve">To begin the process of setting up your first Ubuntu system/subsystem, you will want to visit Ubuntu’s Homepage at </w:t>
+      </w:r>
+      <w:hyperlink r:id="rId5" w:history="1">
+        <w:r>
+          <w:rPr>
+            <w:rStyle w:val="Hyperlink"/>
+            <w:rFonts w:ascii="Times New Roman" w:hAnsi="Times New Roman" w:cs="Times New Roman"/>
+            <w:sz w:val="24"/>
+            <w:szCs w:val="24"/>
+          </w:rPr>
+          <w:t>https://ubuntu.com/</w:t>
+        </w:r>
+      </w:hyperlink>
+      <w:r>
+        <w:rPr>
+          <w:rFonts w:ascii="Times New Roman" w:hAnsi="Times New Roman" w:cs="Times New Roman"/>
+          <w:sz w:val="24"/>
+          <w:szCs w:val="24"/>
+        </w:rPr>
+        <w:t xml:space="preserve"> </w:t>
+      </w:r>
+      <w:r>
+        <w:rPr>
+          <w:rFonts w:ascii="Times New Roman" w:hAnsi="Times New Roman" w:cs="Times New Roman"/>
+          <w:sz w:val="24"/>
+          <w:szCs w:val="24"/>
+        </w:rPr>
+        <w:t>and click the downloads dropdown to see the following</w:t>
+      </w:r>
+    </w:p>
+    <w:p>
+      <w:pPr>
+        <w:rPr>
+          <w:rFonts w:ascii="Times New Roman" w:hAnsi="Times New Roman" w:cs="Times New Roman"/>
+          <w:sz w:val="24"/>
+          <w:szCs w:val="24"/>
+        </w:rPr>
+      </w:pPr>
+      <w:r>
+        <w:rPr>
+          <w:rFonts w:ascii="Times New Roman" w:hAnsi="Times New Roman" w:cs="Times New Roman"/>
+          <w:noProof/>
+          <w:sz w:val="24"/>
+          <w:szCs w:val="24"/>
+        </w:rPr>
+        <mc:AlternateContent>
+          <mc:Choice Requires="wps">
+            <w:drawing>
+              <wp:anchor distT="0" distB="0" distL="114300" distR="114300" simplePos="0" relativeHeight="251659264" behindDoc="0" locked="0" layoutInCell="1" allowOverlap="1" wp14:anchorId="73282AF3" wp14:editId="0E8C5240">
+                <wp:simplePos x="0" y="0"/>
+                <wp:positionH relativeFrom="column">
+                  <wp:posOffset>28575</wp:posOffset>
+                </wp:positionH>
+                <wp:positionV relativeFrom="paragraph">
+                  <wp:posOffset>603884</wp:posOffset>
+                </wp:positionV>
+                <wp:extent cx="1438275" cy="1514475"/>
+                <wp:effectExtent l="38100" t="38100" r="47625" b="47625"/>
+                <wp:wrapNone/>
+                <wp:docPr id="3" name="Rectangle 3"/>
+                <wp:cNvGraphicFramePr/>
+                <a:graphic xmlns:a="http://schemas.openxmlformats.org/drawingml/2006/main">
+                  <a:graphicData uri="http://schemas.microsoft.com/office/word/2010/wordprocessingShape">
+                    <wps:wsp>
+                      <wps:cNvSpPr/>
+                      <wps:spPr>
+                        <a:xfrm>
+                          <a:off x="0" y="0"/>
+                          <a:ext cx="1438275" cy="1514475"/>
+                        </a:xfrm>
+                        <a:prstGeom prst="rect">
+                          <a:avLst/>
+                        </a:prstGeom>
+                        <a:noFill/>
+                        <a:ln w="76200">
+                          <a:solidFill>
+                            <a:srgbClr val="FF0000"/>
+                          </a:solidFill>
+                        </a:ln>
+                      </wps:spPr>
+                      <wps:style>
+                        <a:lnRef idx="2">
+                          <a:schemeClr val="accent1">
+                            <a:shade val="50000"/>
+                          </a:schemeClr>
+                        </a:lnRef>
+                        <a:fillRef idx="1">
+                          <a:schemeClr val="accent1"/>
+                        </a:fillRef>
+                        <a:effectRef idx="0">
+                          <a:schemeClr val="accent1"/>
+                        </a:effectRef>
+                        <a:fontRef idx="minor">
+                          <a:schemeClr val="lt1"/>
+                        </a:fontRef>
+                      </wps:style>
+                      <wps:bodyPr rot="0" spcFirstLastPara="0" vertOverflow="overflow" horzOverflow="overflow" vert="horz" wrap="square" lIns="91440" tIns="45720" rIns="91440" bIns="45720" numCol="1" spcCol="0" rtlCol="0" fromWordArt="0" anchor="ctr" anchorCtr="0" forceAA="0" compatLnSpc="1">
+                        <a:prstTxWarp prst="textNoShape">
+                          <a:avLst/>
+                        </a:prstTxWarp>
+                        <a:noAutofit/>
+                      </wps:bodyPr>
+                    </wps:wsp>
+                  </a:graphicData>
+                </a:graphic>
+                <wp14:sizeRelV relativeFrom="margin">
+                  <wp14:pctHeight>0</wp14:pctHeight>
+                </wp14:sizeRelV>
+              </wp:anchor>
+            </w:drawing>
+          </mc:Choice>
+          <mc:Fallback>
+            <w:pict>
+              <v:rect w14:anchorId="64E50FC7" id="Rectangle 3" o:spid="_x0000_s1026" style="position:absolute;margin-left:2.25pt;margin-top:47.55pt;width:113.25pt;height:119.25pt;z-index:251659264;visibility:visible;mso-wrap-style:square;mso-height-percent:0;mso-wrap-distance-left:9pt;mso-wrap-distance-top:0;mso-wrap-distance-right:9pt;mso-wrap-distance-bottom:0;mso-position-horizontal:absolute;mso-position-horizontal-relative:text;mso-position-vertical:absolute;mso-position-vertical-relative:text;mso-height-percent:0;mso-height-relative:margin;v-text-anchor:middle" o:gfxdata="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" filled="f" strokecolor="red" strokeweight="6pt"/>
+            </w:pict>
+          </mc:Fallback>
+        </mc:AlternateContent>
+      </w:r>
+      <w:r>
+        <w:rPr>
+          <w:rFonts w:ascii="Times New Roman" w:hAnsi="Times New Roman" w:cs="Times New Roman"/>
+          <w:sz w:val="24"/>
+          <w:szCs w:val="24"/>
+        </w:rPr>
+        <w:drawing>
+          <wp:inline distT="0" distB="0" distL="0" distR="0" wp14:anchorId="3A51A3C2" wp14:editId="3072C054">
+            <wp:extent cx="5943600" cy="2981325"/>
+            <wp:effectExtent l="0" t="0" r="0" b="9525"/>
+            <wp:docPr id="1" name="Picture 1"/>
+            <wp:cNvGraphicFramePr>
+              <a:graphicFrameLocks xmlns:a="http://schemas.openxmlformats.org/drawingml/2006/main" noChangeAspect="1"/>
+            </wp:cNvGraphicFramePr>
+            <a:graphic xmlns:a="http://schemas.openxmlformats.org/drawingml/2006/main">
+              <a:graphicData uri="http://schemas.openxmlformats.org/drawingml/2006/picture">
+                <pic:pic xmlns:pic="http://schemas.openxmlformats.org/drawingml/2006/picture">
+                  <pic:nvPicPr>
+                    <pic:cNvPr id="1" name=""/>
+                    <pic:cNvPicPr/>
+                  </pic:nvPicPr>
+                  <pic:blipFill>
+                    <a:blip r:embed="rId6"/>
+                    <a:stretch>
+                      <a:fillRect/>
+                    </a:stretch>
+                  </pic:blipFill>
+                  <pic:spPr>
+                    <a:xfrm>
+                      <a:off x="0" y="0"/>
+                      <a:ext cx="5943600" cy="2981325"/>
+                    </a:xfrm>
+                    <a:prstGeom prst="rect">
+                      <a:avLst/>
+                    </a:prstGeom>
+                  </pic:spPr>
+                </pic:pic>
+              </a:graphicData>
+            </a:graphic>
+          </wp:inline>
+        </w:drawing>
+      </w:r>
+    </w:p>
+    <w:p>
+      <w:pPr>
+        <w:rPr>
+          <w:rStyle w:val="SubtleReference"/>
+          <w:rFonts w:ascii="Times New Roman" w:hAnsi="Times New Roman" w:cs="Times New Roman"/>
+          <w:i/>
+          <w:iCs/>
+          <w:sz w:val="24"/>
+          <w:szCs w:val="24"/>
+        </w:rPr>
+      </w:pPr>
+      <w:r>
+        <w:rPr>
+          <w:rStyle w:val="SubtleReference"/>
+          <w:rFonts w:ascii="Times New Roman" w:hAnsi="Times New Roman" w:cs="Times New Roman"/>
+          <w:i/>
+          <w:iCs/>
+          <w:sz w:val="24"/>
+          <w:szCs w:val="24"/>
+        </w:rPr>
+        <w:t>Figure</w:t>
+      </w:r>
+      <w:r>
+        <w:rPr>
+          <w:rStyle w:val="SubtleReference"/>
+          <w:rFonts w:ascii="Times New Roman" w:hAnsi="Times New Roman" w:cs="Times New Roman"/>
+          <w:i/>
+          <w:iCs/>
+          <w:sz w:val="24"/>
+          <w:szCs w:val="24"/>
+        </w:rPr>
+        <w:t xml:space="preserve"> 1: Downloading Ubuntu</w:t>
+      </w:r>
+    </w:p>
+    <w:p>
+      <w:pPr>
+        <w:rPr>
+          <w:rFonts w:ascii="Times New Roman" w:hAnsi="Times New Roman" w:cs="Times New Roman"/>
+          <w:sz w:val="24"/>
+          <w:szCs w:val="24"/>
+        </w:rPr>
+      </w:pPr>
+    </w:p>
+    <w:p>
+      <w:pPr>
+        <w:rPr>
+          <w:rFonts w:ascii="Times New Roman" w:hAnsi="Times New Roman" w:cs="Times New Roman"/>
+          <w:sz w:val="24"/>
+          <w:szCs w:val="24"/>
+        </w:rPr>
+      </w:pPr>
+      <w:r>
+        <w:rPr>
+          <w:rFonts w:ascii="Times New Roman" w:hAnsi="Times New Roman" w:cs="Times New Roman"/>
+          <w:sz w:val="24"/>
+          <w:szCs w:val="24"/>
+        </w:rPr>
+        <w:t>From here, you want to click 20.04 LTS under Ubuntu Desktop</w:t>
+      </w:r>
+      <w:r>
+        <w:rPr>
+          <w:rFonts w:ascii="Times New Roman" w:hAnsi="Times New Roman" w:cs="Times New Roman"/>
+          <w:sz w:val="24"/>
+          <w:szCs w:val="24"/>
+        </w:rPr>
+        <w:t xml:space="preserve"> which will begin the download of a .iso file. The file installed should be the following: </w:t>
+      </w:r>
+    </w:p>
+    <w:p>
+      <w:pPr>
+        <w:rPr>
+          <w:rFonts w:ascii="Times New Roman" w:hAnsi="Times New Roman" w:cs="Times New Roman"/>
+          <w:sz w:val="24"/>
+          <w:szCs w:val="24"/>
+        </w:rPr>
+      </w:pPr>
+      <w:r>
+        <w:rPr>
+          <w:rFonts w:ascii="Times New Roman" w:hAnsi="Times New Roman" w:cs="Times New Roman"/>
+          <w:sz w:val="24"/>
+          <w:szCs w:val="24"/>
+        </w:rPr>
+        <w:t>ubuntu-20.04.2.0-desktop-amd64.iso</w:t>
+      </w:r>
+    </w:p>
+    <w:p>
+      <w:pPr>
+        <w:rPr>
+          <w:rFonts w:ascii="Times New Roman" w:hAnsi="Times New Roman" w:cs="Times New Roman"/>
+          <w:sz w:val="24"/>
+          <w:szCs w:val="24"/>
+        </w:rPr>
+      </w:pPr>
+    </w:p>
+    <w:p>
+      <w:pPr>
+        <w:rPr>
+          <w:rFonts w:ascii="Times New Roman" w:hAnsi="Times New Roman" w:cs="Times New Roman"/>
+          <w:sz w:val="24"/>
+          <w:szCs w:val="24"/>
+        </w:rPr>
+      </w:pPr>
+      <w:r>
+        <w:rPr>
+          <w:rFonts w:ascii="Times New Roman" w:hAnsi="Times New Roman" w:cs="Times New Roman"/>
+          <w:sz w:val="24"/>
+          <w:szCs w:val="24"/>
+        </w:rPr>
+        <w:t xml:space="preserve">Next you want to plug in a flash drive of your choice that is at least 8GB in size and move the file from your downloads into the flash drive. </w:t>
+      </w:r>
+    </w:p>
+    <w:p>
+      <w:pPr>
+        <w:rPr>
+          <w:rFonts w:ascii="Times New Roman" w:hAnsi="Times New Roman" w:cs="Times New Roman"/>
+          <w:sz w:val="24"/>
+          <w:szCs w:val="24"/>
+        </w:rPr>
+      </w:pPr>
+    </w:p>
+    <w:p>
+      <w:pPr>
+        <w:rPr>
+          <w:rFonts w:ascii="Times New Roman" w:hAnsi="Times New Roman" w:cs="Times New Roman"/>
+          <w:sz w:val="24"/>
+          <w:szCs w:val="24"/>
+        </w:rPr>
+      </w:pPr>
+    </w:p>
+    <w:p>
+      <w:pPr>
+        <w:pStyle w:val="Heading2"/>
+        <w:rPr>
+          <w:rFonts w:ascii="Times New Roman" w:hAnsi="Times New Roman" w:cs="Times New Roman"/>
+        </w:rPr>
+      </w:pPr>
+      <w:r>
+        <w:rPr>
+          <w:rFonts w:ascii="Times New Roman" w:hAnsi="Times New Roman" w:cs="Times New Roman"/>
+        </w:rPr>
+        <w:t>Important:</w:t>
+      </w:r>
+    </w:p>
+    <w:p>
+      <w:pPr>
+        <w:rPr>
+          <w:rFonts w:ascii="Times New Roman" w:hAnsi="Times New Roman" w:cs="Times New Roman"/>
+          <w:color w:val="FF0000"/>
+          <w:sz w:val="24"/>
+          <w:szCs w:val="24"/>
+        </w:rPr>
+      </w:pPr>
+      <w:r>
+        <w:rPr>
+          <w:rFonts w:ascii="Times New Roman" w:hAnsi="Times New Roman" w:cs="Times New Roman"/>
+          <w:color w:val="FF0000"/>
+          <w:sz w:val="24"/>
+          <w:szCs w:val="24"/>
+        </w:rPr>
+        <w:t>Make sure you download Ubuntu Desktop and not Server. Server will not have a Graphical User Interface (GUI</w:t>
+      </w:r>
+      <w:r>
+        <w:rPr>
+          <w:rFonts w:ascii="Times New Roman" w:hAnsi="Times New Roman" w:cs="Times New Roman"/>
+          <w:color w:val="FF0000"/>
+          <w:sz w:val="24"/>
+          <w:szCs w:val="24"/>
+        </w:rPr>
+        <w:t>),</w:t>
+      </w:r>
+      <w:r>
+        <w:rPr>
+          <w:rFonts w:ascii="Times New Roman" w:hAnsi="Times New Roman" w:cs="Times New Roman"/>
+          <w:color w:val="FF0000"/>
+          <w:sz w:val="24"/>
+          <w:szCs w:val="24"/>
+        </w:rPr>
+        <w:t xml:space="preserve"> and everything will in there will have to be done exclusively via terminals.</w:t>
+      </w:r>
+      <w:r>
+        <w:rPr>
+          <w:rFonts w:ascii="Times New Roman" w:hAnsi="Times New Roman" w:cs="Times New Roman"/>
+          <w:color w:val="FF0000"/>
+          <w:sz w:val="24"/>
+          <w:szCs w:val="24"/>
+        </w:rPr>
+        <w:t xml:space="preserve"> Ubuntu Desktop will look somewhat like Windows.</w:t>
+      </w:r>
+    </w:p>
+    <w:p>
+      <w:pPr>
+        <w:rPr>
+          <w:rFonts w:ascii="Times New Roman" w:hAnsi="Times New Roman" w:cs="Times New Roman"/>
+          <w:color w:val="FF0000"/>
+          <w:sz w:val="24"/>
+          <w:szCs w:val="24"/>
+        </w:rPr>
+      </w:pPr>
+      <w:r>
+        <w:rPr>
+          <w:rFonts w:ascii="Times New Roman" w:hAnsi="Times New Roman" w:cs="Times New Roman"/>
+          <w:color w:val="FF0000"/>
+          <w:sz w:val="24"/>
+          <w:szCs w:val="24"/>
+        </w:rPr>
+        <w:br w:type="page"/>
+      </w:r>
+    </w:p>
+    <w:p>
+      <w:pPr>
+        <w:pStyle w:val="Heading1"/>
+        <w:rPr>
+          <w:rFonts w:ascii="Times New Roman" w:hAnsi="Times New Roman" w:cs="Times New Roman"/>
+        </w:rPr>
+      </w:pPr>
+      <w:r>
+        <w:rPr>
+          <w:rFonts w:ascii="Times New Roman" w:hAnsi="Times New Roman" w:cs="Times New Roman"/>
+          <w:color w:val="FF0000"/>
+        </w:rPr>
+        <w:lastRenderedPageBreak/>
+        <w:t xml:space="preserve"> </w:t>
+      </w:r>
+      <w:r>
+        <w:rPr>
+          <w:rFonts w:ascii="Times New Roman" w:hAnsi="Times New Roman" w:cs="Times New Roman"/>
+        </w:rPr>
+        <w:t>2. Booting from the Flash Drive</w:t>
+      </w:r>
+    </w:p>
+    <w:p>
+      <w:pPr>
+        <w:rPr>
+          <w:rFonts w:ascii="Times New Roman" w:hAnsi="Times New Roman" w:cs="Times New Roman"/>
+          <w:sz w:val="24"/>
+          <w:szCs w:val="24"/>
+        </w:rPr>
+      </w:pPr>
+    </w:p>
+    <w:p>
+      <w:pPr>
+        <w:rPr>
+          <w:rFonts w:ascii="Times New Roman" w:hAnsi="Times New Roman" w:cs="Times New Roman"/>
+          <w:sz w:val="24"/>
+          <w:szCs w:val="24"/>
+        </w:rPr>
+      </w:pPr>
+      <w:r>
+        <w:rPr>
+          <w:rFonts w:ascii="Times New Roman" w:hAnsi="Times New Roman" w:cs="Times New Roman"/>
+          <w:sz w:val="24"/>
+          <w:szCs w:val="24"/>
+        </w:rPr>
+        <w:t xml:space="preserve">This step is a bit more on the technical side of computers, as we must check the BIOS (Basic Input/Output System) of the computer to check to see if the computer is permitted to boot from a flash drive, and if not then we are going to enable it. </w:t>
+      </w:r>
+    </w:p>
+    <w:p>
+      <w:pPr>
+        <w:rPr>
+          <w:rFonts w:ascii="Times New Roman" w:eastAsiaTheme="majorEastAsia" w:hAnsi="Times New Roman" w:cs="Times New Roman"/>
+          <w:color w:val="2F5496" w:themeColor="accent1" w:themeShade="BF"/>
+          <w:sz w:val="32"/>
+          <w:szCs w:val="32"/>
+        </w:rPr>
+      </w:pPr>
+    </w:p>
+    <w:p>
+      <w:pPr>
+        <w:rPr>
+          <w:rFonts w:ascii="Times New Roman" w:eastAsiaTheme="majorEastAsia" w:hAnsi="Times New Roman" w:cs="Times New Roman"/>
+          <w:color w:val="2F5496" w:themeColor="accent1" w:themeShade="BF"/>
+          <w:sz w:val="32"/>
+          <w:szCs w:val="32"/>
+        </w:rPr>
+      </w:pPr>
+      <w:r>
+        <w:rPr>
+          <w:rFonts w:ascii="Times New Roman" w:hAnsi="Times New Roman" w:cs="Times New Roman"/>
+        </w:rPr>
+        <w:br w:type="page"/>
+      </w:r>
+    </w:p>
+    <w:p>
+      <w:pPr>
+        <w:pStyle w:val="Heading1"/>
+        <w:rPr>
+          <w:rFonts w:ascii="Times New Roman" w:hAnsi="Times New Roman" w:cs="Times New Roman"/>
+        </w:rPr>
+      </w:pPr>
+      <w:r>
+        <w:rPr>
+          <w:rFonts w:ascii="Times New Roman" w:hAnsi="Times New Roman" w:cs="Times New Roman"/>
+        </w:rPr>
+        <w:lastRenderedPageBreak/>
+        <w:t>3</w:t>
+      </w:r>
+      <w:r>
+        <w:rPr>
+          <w:rFonts w:ascii="Times New Roman" w:hAnsi="Times New Roman" w:cs="Times New Roman"/>
+        </w:rPr>
+        <w:t xml:space="preserve">. </w:t>
+      </w:r>
+      <w:r>
+        <w:rPr>
+          <w:rFonts w:ascii="Times New Roman" w:hAnsi="Times New Roman" w:cs="Times New Roman"/>
+        </w:rPr>
+        <w:t>Welcome to Ubuntu</w:t>
+      </w:r>
+      <w:r>
+        <w:rPr>
+          <w:rFonts w:ascii="Times New Roman" w:hAnsi="Times New Roman" w:cs="Times New Roman"/>
+        </w:rPr>
+        <w:t>- The First Boot</w:t>
+      </w:r>
+    </w:p>
+    <w:p>
+      <w:pPr>
+        <w:rPr>
+          <w:rFonts w:ascii="Times New Roman" w:hAnsi="Times New Roman" w:cs="Times New Roman"/>
+          <w:sz w:val="24"/>
+          <w:szCs w:val="24"/>
+        </w:rPr>
+      </w:pPr>
+    </w:p>
+    <w:p>
+      <w:pPr>
+        <w:rPr>
+          <w:rFonts w:ascii="Times New Roman" w:hAnsi="Times New Roman" w:cs="Times New Roman"/>
+          <w:sz w:val="24"/>
+          <w:szCs w:val="24"/>
+        </w:rPr>
+      </w:pPr>
+      <w:r>
+        <w:rPr>
+          <w:rFonts w:ascii="Times New Roman" w:hAnsi="Times New Roman" w:cs="Times New Roman"/>
+          <w:sz w:val="24"/>
+          <w:szCs w:val="24"/>
+        </w:rPr>
+        <w:t>Now that we have booted into Ubuntu for the first time, it’s time to configure it to work. You may see a screen like this:</w:t>
+      </w:r>
+    </w:p>
+    <w:p>
+      <w:pPr>
+        <w:rPr>
+          <w:rFonts w:ascii="Times New Roman" w:hAnsi="Times New Roman" w:cs="Times New Roman"/>
+          <w:sz w:val="24"/>
+          <w:szCs w:val="24"/>
+        </w:rPr>
+      </w:pPr>
+      <w:r>
+        <w:rPr>
+          <w:rFonts w:ascii="Times New Roman" w:hAnsi="Times New Roman" w:cs="Times New Roman"/>
+          <w:sz w:val="24"/>
+          <w:szCs w:val="24"/>
+        </w:rPr>
+        <w:drawing>
+          <wp:inline distT="0" distB="0" distL="0" distR="0" wp14:anchorId="0C13DC45" wp14:editId="334BE04C">
+            <wp:extent cx="5943600" cy="2311400"/>
+            <wp:effectExtent l="0" t="0" r="0" b="0"/>
+            <wp:docPr id="5" name="Picture 5"/>
+            <wp:cNvGraphicFramePr>
+              <a:graphicFrameLocks xmlns:a="http://schemas.openxmlformats.org/drawingml/2006/main" noChangeAspect="1"/>
+            </wp:cNvGraphicFramePr>
+            <a:graphic xmlns:a="http://schemas.openxmlformats.org/drawingml/2006/main">
+              <a:graphicData uri="http://schemas.openxmlformats.org/drawingml/2006/picture">
+                <pic:pic xmlns:pic="http://schemas.openxmlformats.org/drawingml/2006/picture">
+                  <pic:nvPicPr>
+                    <pic:cNvPr id="1" name=""/>
+                    <pic:cNvPicPr/>
+                  </pic:nvPicPr>
+                  <pic:blipFill>
+                    <a:blip r:embed="rId7"/>
+                    <a:stretch>
+                      <a:fillRect/>
+                    </a:stretch>
+                  </pic:blipFill>
+                  <pic:spPr>
+                    <a:xfrm>
+                      <a:off x="0" y="0"/>
+                      <a:ext cx="5943600" cy="2311400"/>
+                    </a:xfrm>
+                    <a:prstGeom prst="rect">
+                      <a:avLst/>
+                    </a:prstGeom>
+                  </pic:spPr>
+                </pic:pic>
+              </a:graphicData>
+            </a:graphic>
+          </wp:inline>
+        </w:drawing>
+      </w:r>
+    </w:p>
+    <w:p>
+      <w:pPr>
+        <w:rPr>
+          <w:rStyle w:val="SubtleReference"/>
+          <w:rFonts w:ascii="Times New Roman" w:hAnsi="Times New Roman" w:cs="Times New Roman"/>
+          <w:i/>
+          <w:iCs/>
+          <w:sz w:val="24"/>
+          <w:szCs w:val="24"/>
+        </w:rPr>
+      </w:pPr>
+      <w:r>
+        <w:rPr>
+          <w:rStyle w:val="SubtleReference"/>
+          <w:rFonts w:ascii="Times New Roman" w:hAnsi="Times New Roman" w:cs="Times New Roman"/>
+          <w:i/>
+          <w:iCs/>
+          <w:sz w:val="24"/>
+          <w:szCs w:val="24"/>
+        </w:rPr>
+        <w:t xml:space="preserve">Figure </w:t>
+      </w:r>
+      <w:r>
+        <w:rPr>
+          <w:rStyle w:val="SubtleReference"/>
+          <w:rFonts w:ascii="Times New Roman" w:hAnsi="Times New Roman" w:cs="Times New Roman"/>
+          <w:i/>
+          <w:iCs/>
+          <w:sz w:val="24"/>
+          <w:szCs w:val="24"/>
+        </w:rPr>
+        <w:t>2</w:t>
+      </w:r>
+      <w:r>
+        <w:rPr>
+          <w:rStyle w:val="SubtleReference"/>
+          <w:rFonts w:ascii="Times New Roman" w:hAnsi="Times New Roman" w:cs="Times New Roman"/>
+          <w:i/>
+          <w:iCs/>
+          <w:sz w:val="24"/>
+          <w:szCs w:val="24"/>
+        </w:rPr>
+        <w:t xml:space="preserve">: </w:t>
+      </w:r>
+      <w:r>
+        <w:rPr>
+          <w:rStyle w:val="SubtleReference"/>
+          <w:rFonts w:ascii="Times New Roman" w:hAnsi="Times New Roman" w:cs="Times New Roman"/>
+          <w:i/>
+          <w:iCs/>
+          <w:sz w:val="24"/>
+          <w:szCs w:val="24"/>
+        </w:rPr>
+        <w:t>First Boot</w:t>
+      </w:r>
+    </w:p>
+    <w:p>
+      <w:pPr>
+        <w:pStyle w:val="Subtitle"/>
+        <w:rPr>
+          <w:rStyle w:val="IntenseEmphasis"/>
+          <w:rFonts w:ascii="Times New Roman" w:hAnsi="Times New Roman" w:cs="Times New Roman"/>
+        </w:rPr>
+      </w:pPr>
+    </w:p>
+    <w:p>
+      <w:pPr>
+        <w:rPr>
+          <w:rFonts w:ascii="Times New Roman" w:hAnsi="Times New Roman" w:cs="Times New Roman"/>
+          <w:sz w:val="24"/>
+          <w:szCs w:val="24"/>
+        </w:rPr>
+      </w:pPr>
+      <w:r>
+        <w:rPr>
+          <w:rFonts w:ascii="Times New Roman" w:hAnsi="Times New Roman" w:cs="Times New Roman"/>
+          <w:sz w:val="24"/>
+          <w:szCs w:val="24"/>
+        </w:rPr>
+        <w:t>Just allow it to run the system checks and do not touch the keyboard during this stage. There is also a chance you may not see this screen, which is perfectly alright.</w:t>
+      </w:r>
+    </w:p>
+    <w:p>
+      <w:pPr>
+        <w:rPr>
+          <w:rFonts w:ascii="Times New Roman" w:hAnsi="Times New Roman" w:cs="Times New Roman"/>
+          <w:sz w:val="24"/>
+          <w:szCs w:val="24"/>
+        </w:rPr>
+      </w:pPr>
+    </w:p>
+    <w:p>
+      <w:pPr>
+        <w:rPr>
+          <w:rFonts w:ascii="Times New Roman" w:hAnsi="Times New Roman" w:cs="Times New Roman"/>
+          <w:sz w:val="24"/>
+          <w:szCs w:val="24"/>
+        </w:rPr>
+      </w:pPr>
+      <w:r>
+        <w:rPr>
+          <w:rFonts w:ascii="Times New Roman" w:hAnsi="Times New Roman" w:cs="Times New Roman"/>
+          <w:sz w:val="24"/>
+          <w:szCs w:val="24"/>
+        </w:rPr>
+        <w:lastRenderedPageBreak/>
+        <w:t xml:space="preserve">Upon successful boot, you will be greeted with the following screen: </w:t>
+      </w:r>
+      <w:r>
+        <w:rPr>
+          <w:rFonts w:ascii="Times New Roman" w:hAnsi="Times New Roman" w:cs="Times New Roman"/>
+          <w:sz w:val="24"/>
+          <w:szCs w:val="24"/>
+        </w:rPr>
+        <w:drawing>
+          <wp:inline distT="0" distB="0" distL="0" distR="0" wp14:anchorId="2CD75E51" wp14:editId="2E17E25C">
+            <wp:extent cx="4791075" cy="3579998"/>
+            <wp:effectExtent l="0" t="0" r="0" b="1905"/>
+            <wp:docPr id="6" name="Picture 6"/>
+            <wp:cNvGraphicFramePr>
+              <a:graphicFrameLocks xmlns:a="http://schemas.openxmlformats.org/drawingml/2006/main" noChangeAspect="1"/>
+            </wp:cNvGraphicFramePr>
+            <a:graphic xmlns:a="http://schemas.openxmlformats.org/drawingml/2006/main">
+              <a:graphicData uri="http://schemas.openxmlformats.org/drawingml/2006/picture">
+                <pic:pic xmlns:pic="http://schemas.openxmlformats.org/drawingml/2006/picture">
+                  <pic:nvPicPr>
+                    <pic:cNvPr id="1" name=""/>
+                    <pic:cNvPicPr/>
+                  </pic:nvPicPr>
+                  <pic:blipFill>
+                    <a:blip r:embed="rId8"/>
+                    <a:stretch>
+                      <a:fillRect/>
+                    </a:stretch>
+                  </pic:blipFill>
+                  <pic:spPr>
+                    <a:xfrm>
+                      <a:off x="0" y="0"/>
+                      <a:ext cx="4793544" cy="3581843"/>
+                    </a:xfrm>
+                    <a:prstGeom prst="rect">
+                      <a:avLst/>
+                    </a:prstGeom>
+                  </pic:spPr>
+                </pic:pic>
+              </a:graphicData>
+            </a:graphic>
+          </wp:inline>
+        </w:drawing>
+      </w:r>
+    </w:p>
+    <w:p>
+      <w:pPr>
+        <w:rPr>
+          <w:rStyle w:val="SubtleReference"/>
+          <w:rFonts w:ascii="Times New Roman" w:hAnsi="Times New Roman" w:cs="Times New Roman"/>
+          <w:i/>
+          <w:iCs/>
+          <w:sz w:val="24"/>
+          <w:szCs w:val="24"/>
+        </w:rPr>
+      </w:pPr>
+      <w:r>
+        <w:rPr>
+          <w:rStyle w:val="SubtleReference"/>
+          <w:rFonts w:ascii="Times New Roman" w:hAnsi="Times New Roman" w:cs="Times New Roman"/>
+          <w:i/>
+          <w:iCs/>
+          <w:sz w:val="24"/>
+          <w:szCs w:val="24"/>
+        </w:rPr>
+        <w:t xml:space="preserve">Figure </w:t>
+      </w:r>
+      <w:r>
+        <w:rPr>
+          <w:rStyle w:val="SubtleReference"/>
+          <w:rFonts w:ascii="Times New Roman" w:hAnsi="Times New Roman" w:cs="Times New Roman"/>
+          <w:i/>
+          <w:iCs/>
+          <w:sz w:val="24"/>
+          <w:szCs w:val="24"/>
+        </w:rPr>
+        <w:t>3</w:t>
+      </w:r>
+      <w:r>
+        <w:rPr>
+          <w:rStyle w:val="SubtleReference"/>
+          <w:rFonts w:ascii="Times New Roman" w:hAnsi="Times New Roman" w:cs="Times New Roman"/>
+          <w:i/>
+          <w:iCs/>
+          <w:sz w:val="24"/>
+          <w:szCs w:val="24"/>
+        </w:rPr>
+        <w:t xml:space="preserve">: </w:t>
+      </w:r>
+      <w:r>
+        <w:rPr>
+          <w:rStyle w:val="SubtleReference"/>
+          <w:rFonts w:ascii="Times New Roman" w:hAnsi="Times New Roman" w:cs="Times New Roman"/>
+          <w:i/>
+          <w:iCs/>
+          <w:sz w:val="24"/>
+          <w:szCs w:val="24"/>
+        </w:rPr>
+        <w:t>Landing page</w:t>
+      </w:r>
+    </w:p>
+    <w:p>
+      <w:pPr>
+        <w:pStyle w:val="Heading2"/>
+        <w:rPr>
+          <w:rFonts w:ascii="Times New Roman" w:hAnsi="Times New Roman" w:cs="Times New Roman"/>
+        </w:rPr>
+      </w:pPr>
+      <w:r>
+        <w:rPr>
+          <w:rFonts w:ascii="Times New Roman" w:hAnsi="Times New Roman" w:cs="Times New Roman"/>
+        </w:rPr>
+        <w:t>Important:</w:t>
+      </w:r>
+    </w:p>
+    <w:p>
+      <w:pPr>
+        <w:rPr>
+          <w:rFonts w:ascii="Times New Roman" w:hAnsi="Times New Roman" w:cs="Times New Roman"/>
+          <w:color w:val="FF0000"/>
+          <w:sz w:val="24"/>
+          <w:szCs w:val="24"/>
+        </w:rPr>
+      </w:pPr>
+      <w:r>
+        <w:rPr>
+          <w:rFonts w:ascii="Times New Roman" w:hAnsi="Times New Roman" w:cs="Times New Roman"/>
+          <w:color w:val="FF0000"/>
+          <w:sz w:val="24"/>
+          <w:szCs w:val="24"/>
+        </w:rPr>
+        <w:t>If you click “Try Ubuntu” you can play around in a temporary environment which will be purged from existence upon restarting the computer. If you do not want to have a persistent Ubuntu version, this option is fine, and the guide effectively ends here.</w:t>
+      </w:r>
+    </w:p>
+    <w:p>
+      <w:pPr>
+        <w:rPr>
+          <w:rFonts w:ascii="Times New Roman" w:hAnsi="Times New Roman" w:cs="Times New Roman"/>
+          <w:sz w:val="24"/>
+          <w:szCs w:val="24"/>
+        </w:rPr>
+      </w:pPr>
+    </w:p>
+    <w:p>
+      <w:pPr>
+        <w:rPr>
+          <w:rFonts w:ascii="Times New Roman" w:hAnsi="Times New Roman" w:cs="Times New Roman"/>
+          <w:sz w:val="24"/>
+          <w:szCs w:val="24"/>
+        </w:rPr>
+      </w:pPr>
+      <w:r>
+        <w:rPr>
+          <w:rFonts w:ascii="Times New Roman" w:hAnsi="Times New Roman" w:cs="Times New Roman"/>
+          <w:sz w:val="24"/>
+          <w:szCs w:val="24"/>
+        </w:rPr>
+        <w:t xml:space="preserve">If you wish to create a more permanent Ubuntu environment, click on Install Ubuntu, where it will prompt you for what type of keyboard and language you are using, upon selection, you will next be prompted with an update </w:t>
+      </w:r>
+      <w:r>
+        <w:rPr>
+          <w:rFonts w:ascii="Times New Roman" w:hAnsi="Times New Roman" w:cs="Times New Roman"/>
+          <w:sz w:val="24"/>
+          <w:szCs w:val="24"/>
+        </w:rPr>
+        <w:t>page.</w:t>
+      </w:r>
+    </w:p>
+    <w:p>
+      <w:pPr>
+        <w:rPr>
+          <w:rFonts w:ascii="Times New Roman" w:hAnsi="Times New Roman" w:cs="Times New Roman"/>
+          <w:sz w:val="24"/>
+          <w:szCs w:val="24"/>
+        </w:rPr>
+      </w:pPr>
+      <w:r>
+        <w:rPr>
+          <w:rFonts w:ascii="Times New Roman" w:hAnsi="Times New Roman" w:cs="Times New Roman"/>
+          <w:sz w:val="24"/>
+          <w:szCs w:val="24"/>
+        </w:rPr>
+        <w:lastRenderedPageBreak/>
+        <w:drawing>
+          <wp:inline distT="0" distB="0" distL="0" distR="0" wp14:anchorId="23A7F566" wp14:editId="49D4A194">
+            <wp:extent cx="5943600" cy="4499610"/>
+            <wp:effectExtent l="0" t="0" r="0" b="0"/>
+            <wp:docPr id="8" name="Picture 8"/>
+            <wp:cNvGraphicFramePr>
+              <a:graphicFrameLocks xmlns:a="http://schemas.openxmlformats.org/drawingml/2006/main" noChangeAspect="1"/>
+            </wp:cNvGraphicFramePr>
+            <a:graphic xmlns:a="http://schemas.openxmlformats.org/drawingml/2006/main">
+              <a:graphicData uri="http://schemas.openxmlformats.org/drawingml/2006/picture">
+                <pic:pic xmlns:pic="http://schemas.openxmlformats.org/drawingml/2006/picture">
+                  <pic:nvPicPr>
+                    <pic:cNvPr id="1" name=""/>
+                    <pic:cNvPicPr/>
+                  </pic:nvPicPr>
+                  <pic:blipFill>
+                    <a:blip r:embed="rId9"/>
+                    <a:stretch>
+                      <a:fillRect/>
+                    </a:stretch>
+                  </pic:blipFill>
+                  <pic:spPr>
+                    <a:xfrm>
+                      <a:off x="0" y="0"/>
+                      <a:ext cx="5943600" cy="4499610"/>
+                    </a:xfrm>
+                    <a:prstGeom prst="rect">
+                      <a:avLst/>
+                    </a:prstGeom>
+                  </pic:spPr>
+                </pic:pic>
+              </a:graphicData>
+            </a:graphic>
+          </wp:inline>
+        </w:drawing>
+      </w:r>
+    </w:p>
+    <w:p>
+      <w:pPr>
+        <w:rPr>
+          <w:rFonts w:ascii="Times New Roman" w:hAnsi="Times New Roman" w:cs="Times New Roman"/>
+          <w:sz w:val="24"/>
+          <w:szCs w:val="24"/>
+        </w:rPr>
+      </w:pPr>
+      <w:r>
+        <w:rPr>
+          <w:rFonts w:ascii="Times New Roman" w:hAnsi="Times New Roman" w:cs="Times New Roman"/>
+          <w:sz w:val="24"/>
+          <w:szCs w:val="24"/>
+        </w:rPr>
+        <w:t xml:space="preserve">If you wish for an environment most like Windows, “Normal Installation” would be the option you should pick. Minimal installation installs only core functions and the default web browser. Depending on your hardware, you may also want to select to install third party software for additional drivers for the system, however this can be done later as well. </w:t>
+      </w:r>
+    </w:p>
+    <w:p>
+      <w:pPr>
+        <w:rPr>
+          <w:rFonts w:ascii="Times New Roman" w:hAnsi="Times New Roman" w:cs="Times New Roman"/>
+          <w:sz w:val="24"/>
+          <w:szCs w:val="24"/>
+        </w:rPr>
+      </w:pPr>
+    </w:p>
+    <w:p>
+      <w:pPr>
+        <w:rPr>
+          <w:rFonts w:ascii="Times New Roman" w:eastAsiaTheme="majorEastAsia" w:hAnsi="Times New Roman" w:cs="Times New Roman"/>
+          <w:color w:val="FF0000"/>
+          <w:spacing w:val="-10"/>
+          <w:kern w:val="28"/>
+          <w:sz w:val="56"/>
+          <w:szCs w:val="56"/>
+        </w:rPr>
+      </w:pPr>
+      <w:r>
+        <w:rPr>
+          <w:rFonts w:ascii="Times New Roman" w:hAnsi="Times New Roman" w:cs="Times New Roman"/>
+          <w:color w:val="FF0000"/>
+        </w:rPr>
+        <w:br w:type="page"/>
+      </w:r>
+    </w:p>
+    <w:p>
+      <w:pPr>
+        <w:pStyle w:val="Title"/>
+        <w:jc w:val="center"/>
+        <w:rPr>
+          <w:rFonts w:ascii="Times New Roman" w:hAnsi="Times New Roman" w:cs="Times New Roman"/>
+          <w:color w:val="FF0000"/>
+        </w:rPr>
+      </w:pPr>
+      <w:r>
+        <w:rPr>
+          <w:rFonts w:ascii="Times New Roman" w:hAnsi="Times New Roman" w:cs="Times New Roman"/>
+          <w:color w:val="FF0000"/>
+        </w:rPr>
+        <w:lastRenderedPageBreak/>
+        <w:t>WARNING</w:t>
+      </w:r>
+    </w:p>
+    <w:p>
+      <w:pPr>
+        <w:jc w:val="center"/>
+        <w:rPr>
+          <w:rFonts w:ascii="Times New Roman" w:hAnsi="Times New Roman" w:cs="Times New Roman"/>
+          <w:color w:val="FF0000"/>
+          <w:sz w:val="28"/>
+          <w:szCs w:val="28"/>
+        </w:rPr>
+      </w:pPr>
+      <w:r>
+        <w:rPr>
+          <w:rFonts w:ascii="Times New Roman" w:hAnsi="Times New Roman" w:cs="Times New Roman"/>
+          <w:color w:val="FF0000"/>
+          <w:sz w:val="28"/>
+          <w:szCs w:val="28"/>
+        </w:rPr>
+        <w:t xml:space="preserve">The </w:t>
+      </w:r>
+      <w:r>
+        <w:rPr>
+          <w:rFonts w:ascii="Times New Roman" w:hAnsi="Times New Roman" w:cs="Times New Roman"/>
+          <w:color w:val="FF0000"/>
+          <w:sz w:val="28"/>
+          <w:szCs w:val="28"/>
+        </w:rPr>
+        <w:t>following</w:t>
+      </w:r>
+      <w:r>
+        <w:rPr>
+          <w:rFonts w:ascii="Times New Roman" w:hAnsi="Times New Roman" w:cs="Times New Roman"/>
+          <w:color w:val="FF0000"/>
+          <w:sz w:val="28"/>
+          <w:szCs w:val="28"/>
+        </w:rPr>
+        <w:t xml:space="preserve"> screen can possibly ERASE all existing data on your computer proceed with caution!</w:t>
+      </w:r>
+    </w:p>
+    <w:p>
+      <w:pPr>
+        <w:jc w:val="center"/>
+        <w:rPr>
+          <w:rFonts w:ascii="Times New Roman" w:hAnsi="Times New Roman" w:cs="Times New Roman"/>
+          <w:color w:val="FF0000"/>
+          <w:sz w:val="24"/>
+          <w:szCs w:val="24"/>
+        </w:rPr>
+      </w:pPr>
+      <w:r>
+        <w:rPr>
+          <w:rFonts w:ascii="Times New Roman" w:hAnsi="Times New Roman" w:cs="Times New Roman"/>
+          <w:color w:val="FF0000"/>
+          <w:sz w:val="24"/>
+          <w:szCs w:val="24"/>
+        </w:rPr>
+        <w:drawing>
+          <wp:inline distT="0" distB="0" distL="0" distR="0" wp14:anchorId="2FFECD2B" wp14:editId="4090F749">
+            <wp:extent cx="5943600" cy="4403725"/>
+            <wp:effectExtent l="0" t="0" r="0" b="0"/>
+            <wp:docPr id="10" name="Picture 10"/>
+            <wp:cNvGraphicFramePr>
+              <a:graphicFrameLocks xmlns:a="http://schemas.openxmlformats.org/drawingml/2006/main" noChangeAspect="1"/>
+            </wp:cNvGraphicFramePr>
+            <a:graphic xmlns:a="http://schemas.openxmlformats.org/drawingml/2006/main">
+              <a:graphicData uri="http://schemas.openxmlformats.org/drawingml/2006/picture">
+                <pic:pic xmlns:pic="http://schemas.openxmlformats.org/drawingml/2006/picture">
+                  <pic:nvPicPr>
+                    <pic:cNvPr id="1" name=""/>
+                    <pic:cNvPicPr/>
+                  </pic:nvPicPr>
+                  <pic:blipFill>
+                    <a:blip r:embed="rId10"/>
+                    <a:stretch>
+                      <a:fillRect/>
+                    </a:stretch>
+                  </pic:blipFill>
+                  <pic:spPr>
+                    <a:xfrm>
+                      <a:off x="0" y="0"/>
+                      <a:ext cx="5943600" cy="4403725"/>
+                    </a:xfrm>
+                    <a:prstGeom prst="rect">
+                      <a:avLst/>
+                    </a:prstGeom>
+                  </pic:spPr>
+                </pic:pic>
+              </a:graphicData>
+            </a:graphic>
+          </wp:inline>
+        </w:drawing>
+      </w:r>
+    </w:p>
+    <w:p>
+      <w:pPr>
+        <w:jc w:val="center"/>
+        <w:rPr>
+          <w:rFonts w:ascii="Times New Roman" w:hAnsi="Times New Roman" w:cs="Times New Roman"/>
+          <w:color w:val="FF0000"/>
+          <w:sz w:val="24"/>
+          <w:szCs w:val="24"/>
+        </w:rPr>
+      </w:pPr>
+    </w:p>
+    <w:p>
+      <w:pPr>
+        <w:rPr>
+          <w:rFonts w:ascii="Times New Roman" w:hAnsi="Times New Roman" w:cs="Times New Roman"/>
+          <w:sz w:val="24"/>
+          <w:szCs w:val="24"/>
+        </w:rPr>
+      </w:pPr>
+      <w:r>
+        <w:rPr>
+          <w:rFonts w:ascii="Times New Roman" w:hAnsi="Times New Roman" w:cs="Times New Roman"/>
+          <w:sz w:val="24"/>
+          <w:szCs w:val="24"/>
+        </w:rPr>
+        <w:t xml:space="preserve">The first option does a full wipe of your entire computer’s storage and installs just Ubuntu in its place. It is not recommended to do this if this is your first-time using Linux, as it can be frustrating and needing to go back to Windows for some things may be necessary in the future. </w:t>
+      </w:r>
+      <w:r>
+        <w:rPr>
+          <w:rFonts w:ascii="Times New Roman" w:hAnsi="Times New Roman" w:cs="Times New Roman"/>
+          <w:sz w:val="24"/>
+          <w:szCs w:val="24"/>
+        </w:rPr>
+        <w:t>Instead,</w:t>
+      </w:r>
+      <w:r>
+        <w:rPr>
+          <w:rFonts w:ascii="Times New Roman" w:hAnsi="Times New Roman" w:cs="Times New Roman"/>
+          <w:sz w:val="24"/>
+          <w:szCs w:val="24"/>
+        </w:rPr>
+        <w:t xml:space="preserve"> you should select “Something Else” then click continue. </w:t>
+      </w:r>
+      <w:r>
+        <w:rPr>
+          <w:rFonts w:ascii="Times New Roman" w:hAnsi="Times New Roman" w:cs="Times New Roman"/>
+          <w:sz w:val="24"/>
+          <w:szCs w:val="24"/>
+        </w:rPr>
+        <w:t xml:space="preserve">This screen will show you your current disk’s partitions and how much free space it has so you can reallocate some of it for Ubuntu to sit within. Anything around 20 to 30 GB of storage should be sufficient, however this comes down to your jurisdiction how much you wish to allocate. This can be adjusted in the future, however not as easily. </w:t>
+      </w:r>
+    </w:p>
+    <w:p>
+      <w:pPr>
+        <w:rPr>
+          <w:rFonts w:ascii="Times New Roman" w:hAnsi="Times New Roman" w:cs="Times New Roman"/>
+          <w:sz w:val="24"/>
+          <w:szCs w:val="24"/>
+        </w:rPr>
+      </w:pPr>
+    </w:p>
+    <w:p>
+      <w:pPr>
+        <w:rPr>
+          <w:rFonts w:ascii="Times New Roman" w:hAnsi="Times New Roman" w:cs="Times New Roman"/>
+          <w:sz w:val="48"/>
+          <w:szCs w:val="48"/>
+        </w:rPr>
+      </w:pPr>
+      <w:r>
+        <w:rPr>
+          <w:rFonts w:ascii="Times New Roman" w:hAnsi="Times New Roman" w:cs="Times New Roman"/>
+          <w:sz w:val="48"/>
+          <w:szCs w:val="48"/>
+        </w:rPr>
+        <w:t>//TODO ADD PIC</w:t>
+      </w:r>
+    </w:p>
+    <w:p>
+      <w:pPr>
+        <w:rPr>
+          <w:rFonts w:ascii="Times New Roman" w:hAnsi="Times New Roman" w:cs="Times New Roman"/>
+          <w:sz w:val="24"/>
+          <w:szCs w:val="24"/>
+        </w:rPr>
+      </w:pPr>
+      <w:r>
+        <w:rPr>
+          <w:rFonts w:ascii="Times New Roman" w:hAnsi="Times New Roman" w:cs="Times New Roman"/>
+          <w:sz w:val="24"/>
+          <w:szCs w:val="24"/>
+        </w:rPr>
+        <w:lastRenderedPageBreak/>
+        <w:t xml:space="preserve">It will then prompt for what time zone you are in to set the system clock correctly. Following that screen, it will ask you for some account-building </w:t>
+      </w:r>
+      <w:r>
+        <w:rPr>
+          <w:rFonts w:ascii="Times New Roman" w:hAnsi="Times New Roman" w:cs="Times New Roman"/>
+          <w:sz w:val="24"/>
+          <w:szCs w:val="24"/>
+        </w:rPr>
+        <w:t>information.</w:t>
+      </w:r>
+    </w:p>
+    <w:p>
+      <w:pPr>
+        <w:rPr>
+          <w:rFonts w:ascii="Times New Roman" w:hAnsi="Times New Roman" w:cs="Times New Roman"/>
+          <w:sz w:val="24"/>
+          <w:szCs w:val="24"/>
+        </w:rPr>
+      </w:pPr>
+      <w:r>
+        <w:rPr>
+          <w:rFonts w:ascii="Times New Roman" w:hAnsi="Times New Roman" w:cs="Times New Roman"/>
+          <w:sz w:val="24"/>
+          <w:szCs w:val="24"/>
+        </w:rPr>
+        <w:drawing>
+          <wp:inline distT="0" distB="0" distL="0" distR="0" wp14:anchorId="7CF55B8C" wp14:editId="3ADE678E">
+            <wp:extent cx="5943600" cy="4490720"/>
+            <wp:effectExtent l="0" t="0" r="0" b="5080"/>
+            <wp:docPr id="11" name="Picture 11"/>
+            <wp:cNvGraphicFramePr>
+              <a:graphicFrameLocks xmlns:a="http://schemas.openxmlformats.org/drawingml/2006/main" noChangeAspect="1"/>
+            </wp:cNvGraphicFramePr>
+            <a:graphic xmlns:a="http://schemas.openxmlformats.org/drawingml/2006/main">
+              <a:graphicData uri="http://schemas.openxmlformats.org/drawingml/2006/picture">
+                <pic:pic xmlns:pic="http://schemas.openxmlformats.org/drawingml/2006/picture">
+                  <pic:nvPicPr>
+                    <pic:cNvPr id="1" name=""/>
+                    <pic:cNvPicPr/>
+                  </pic:nvPicPr>
+                  <pic:blipFill>
+                    <a:blip r:embed="rId11"/>
+                    <a:stretch>
+                      <a:fillRect/>
+                    </a:stretch>
+                  </pic:blipFill>
+                  <pic:spPr>
+                    <a:xfrm>
+                      <a:off x="0" y="0"/>
+                      <a:ext cx="5943600" cy="4490720"/>
+                    </a:xfrm>
+                    <a:prstGeom prst="rect">
+                      <a:avLst/>
+                    </a:prstGeom>
+                  </pic:spPr>
+                </pic:pic>
+              </a:graphicData>
+            </a:graphic>
+          </wp:inline>
+        </w:drawing>
+      </w:r>
+    </w:p>
+    <w:p>
+      <w:pPr>
+        <w:rPr>
+          <w:rFonts w:ascii="Times New Roman" w:hAnsi="Times New Roman" w:cs="Times New Roman"/>
+          <w:sz w:val="24"/>
+          <w:szCs w:val="24"/>
+        </w:rPr>
+      </w:pPr>
+      <w:r>
+        <w:rPr>
+          <w:rFonts w:ascii="Times New Roman" w:hAnsi="Times New Roman" w:cs="Times New Roman"/>
+          <w:sz w:val="24"/>
+          <w:szCs w:val="24"/>
+        </w:rPr>
+        <w:t xml:space="preserve">Finally, it will begin to set up your new desktop environment. This process can take a few minutes. </w:t>
+      </w:r>
+    </w:p>
+    <w:p>
+      <w:pPr>
+        <w:rPr>
+          <w:rFonts w:ascii="Times New Roman" w:hAnsi="Times New Roman" w:cs="Times New Roman"/>
+          <w:sz w:val="24"/>
+          <w:szCs w:val="24"/>
+        </w:rPr>
+      </w:pPr>
+      <w:r>
+        <w:rPr>
+          <w:rFonts w:ascii="Times New Roman" w:hAnsi="Times New Roman" w:cs="Times New Roman"/>
+          <w:sz w:val="24"/>
+          <w:szCs w:val="24"/>
+        </w:rPr>
+        <w:t>Upon successful setup, Ubuntu will prompt for a system restart, before accepting the prompt to do so, remove the flash drive plugged into the computer in step 2.</w:t>
+      </w:r>
+    </w:p>
+    <w:p>
+      <w:pPr>
+        <w:rPr>
+          <w:rFonts w:ascii="Times New Roman" w:hAnsi="Times New Roman" w:cs="Times New Roman"/>
+          <w:sz w:val="24"/>
+          <w:szCs w:val="24"/>
+        </w:rPr>
+      </w:pPr>
+      <w:r>
+        <w:rPr>
+          <w:rFonts w:ascii="Times New Roman" w:hAnsi="Times New Roman" w:cs="Times New Roman"/>
+          <w:sz w:val="24"/>
+          <w:szCs w:val="24"/>
+        </w:rPr>
+        <w:br w:type="page"/>
+      </w:r>
+    </w:p>
+    <w:p>
+      <w:pPr>
+        <w:pStyle w:val="Heading1"/>
+        <w:rPr>
+          <w:rFonts w:ascii="Times New Roman" w:hAnsi="Times New Roman" w:cs="Times New Roman"/>
+        </w:rPr>
+      </w:pPr>
+      <w:r>
+        <w:rPr>
+          <w:rFonts w:ascii="Times New Roman" w:hAnsi="Times New Roman" w:cs="Times New Roman"/>
+        </w:rPr>
+        <w:lastRenderedPageBreak/>
+        <w:t>4</w:t>
+      </w:r>
+      <w:r>
+        <w:rPr>
+          <w:rFonts w:ascii="Times New Roman" w:hAnsi="Times New Roman" w:cs="Times New Roman"/>
+        </w:rPr>
+        <w:t xml:space="preserve">. Welcome </w:t>
+      </w:r>
+      <w:r>
+        <w:rPr>
+          <w:rFonts w:ascii="Times New Roman" w:hAnsi="Times New Roman" w:cs="Times New Roman"/>
+        </w:rPr>
+        <w:t xml:space="preserve">Back </w:t>
+      </w:r>
+      <w:r>
+        <w:rPr>
+          <w:rFonts w:ascii="Times New Roman" w:hAnsi="Times New Roman" w:cs="Times New Roman"/>
+        </w:rPr>
+        <w:t>to Ubuntu</w:t>
+      </w:r>
+      <w:r>
+        <w:rPr>
+          <w:rFonts w:ascii="Times New Roman" w:hAnsi="Times New Roman" w:cs="Times New Roman"/>
+        </w:rPr>
+        <w:t xml:space="preserve">- The </w:t>
+      </w:r>
+      <w:r>
+        <w:rPr>
+          <w:rFonts w:ascii="Times New Roman" w:hAnsi="Times New Roman" w:cs="Times New Roman"/>
+        </w:rPr>
+        <w:t xml:space="preserve">Second </w:t>
+      </w:r>
+      <w:r>
+        <w:rPr>
+          <w:rFonts w:ascii="Times New Roman" w:hAnsi="Times New Roman" w:cs="Times New Roman"/>
+        </w:rPr>
+        <w:t>Boot</w:t>
+      </w:r>
+    </w:p>
+    <w:p/>
+    <w:p>
+      <w:r>
+        <w:rPr>
+          <w:noProof/>
+        </w:rPr>
+        <mc:AlternateContent>
+          <mc:Choice Requires="wps">
+            <w:drawing>
+              <wp:anchor distT="0" distB="0" distL="114300" distR="114300" simplePos="0" relativeHeight="251660288" behindDoc="0" locked="0" layoutInCell="1" allowOverlap="1" wp14:anchorId="7157F116" wp14:editId="66228B2E">
+                <wp:simplePos x="0" y="0"/>
+                <wp:positionH relativeFrom="column">
+                  <wp:posOffset>1352550</wp:posOffset>
+                </wp:positionH>
+                <wp:positionV relativeFrom="paragraph">
+                  <wp:posOffset>643255</wp:posOffset>
+                </wp:positionV>
+                <wp:extent cx="3981450" cy="638175"/>
+                <wp:effectExtent l="0" t="19050" r="57150" b="123825"/>
+                <wp:wrapNone/>
+                <wp:docPr id="13" name="Straight Arrow Connector 13"/>
+                <wp:cNvGraphicFramePr/>
+                <a:graphic xmlns:a="http://schemas.openxmlformats.org/drawingml/2006/main">
+                  <a:graphicData uri="http://schemas.microsoft.com/office/word/2010/wordprocessingShape">
+                    <wps:wsp>
+                      <wps:cNvCnPr/>
+                      <wps:spPr>
+                        <a:xfrm>
+                          <a:off x="0" y="0"/>
+                          <a:ext cx="3981450" cy="638175"/>
+                        </a:xfrm>
+                        <a:prstGeom prst="straightConnector1">
+                          <a:avLst/>
+                        </a:prstGeom>
+                        <a:ln w="57150">
+                          <a:solidFill>
+                            <a:srgbClr val="FF0000"/>
+                          </a:solidFill>
+                          <a:tailEnd type="triangle"/>
+                        </a:ln>
+                      </wps:spPr>
+                      <wps:style>
+                        <a:lnRef idx="1">
+                          <a:schemeClr val="accent1"/>
+                        </a:lnRef>
+                        <a:fillRef idx="0">
+                          <a:schemeClr val="accent1"/>
+                        </a:fillRef>
+                        <a:effectRef idx="0">
+                          <a:schemeClr val="accent1"/>
+                        </a:effectRef>
+                        <a:fontRef idx="minor">
+                          <a:schemeClr val="tx1"/>
+                        </a:fontRef>
+                      </wps:style>
+                      <wps:bodyPr/>
+                    </wps:wsp>
+                  </a:graphicData>
+                </a:graphic>
+              </wp:anchor>
+            </w:drawing>
+          </mc:Choice>
+          <mc:Fallback>
+            <w:pict>
+              <v:shapetype w14:anchorId="1152A326" id="_x0000_t32" coordsize="21600,21600" o:spt="32" o:oned="t" path="m,l21600,21600e" filled="f">
+                <v:path arrowok="t" fillok="f" o:connecttype="none"/>
+                <o:lock v:ext="edit" shapetype="t"/>
+              </v:shapetype>
+              <v:shape id="Straight Arrow Connector 13" o:spid="_x0000_s1026" type="#_x0000_t32" style="position:absolute;margin-left:106.5pt;margin-top:50.65pt;width:313.5pt;height:50.25pt;z-index:251660288;visibility:visible;mso-wrap-style:square;mso-wrap-distance-left:9pt;mso-wrap-distance-top:0;mso-wrap-distance-right:9pt;mso-wrap-distance-bottom:0;mso-position-horizontal:absolute;mso-position-horizontal-relative:text;mso-position-vertical:absolute;mso-position-vertical-relative:text" o:gfxdata="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" strokecolor="red" strokeweight="4.5pt">
+                <v:stroke endarrow="block" joinstyle="miter"/>
+              </v:shape>
+            </w:pict>
+          </mc:Fallback>
+        </mc:AlternateContent>
+      </w:r>
+      <w:r>
+        <w:t xml:space="preserve">Upon restarting the device and login using the account created at the end of step 3, You will next be welcomed with a prompt asking if you would like to link some other accounts to the device, however these are non-vital and can skipped or done at another time if desired, if you wish to skip, the button for such is in the top right. </w:t>
+      </w:r>
+    </w:p>
+    <w:p>
+      <w:pPr>
+        <w:rPr>
+          <w:rFonts w:ascii="Times New Roman" w:hAnsi="Times New Roman" w:cs="Times New Roman"/>
+          <w:sz w:val="24"/>
+          <w:szCs w:val="24"/>
+        </w:rPr>
+      </w:pPr>
+      <w:r>
+        <w:rPr>
+          <w:rFonts w:ascii="Times New Roman" w:hAnsi="Times New Roman" w:cs="Times New Roman"/>
+          <w:sz w:val="24"/>
+          <w:szCs w:val="24"/>
+        </w:rPr>
+        <w:drawing>
+          <wp:inline distT="0" distB="0" distL="0" distR="0" wp14:anchorId="3661E262" wp14:editId="0DBA7E7D">
+            <wp:extent cx="5943600" cy="4482465"/>
+            <wp:effectExtent l="0" t="0" r="0" b="0"/>
+            <wp:docPr id="12" name="Picture 12"/>
+            <wp:cNvGraphicFramePr>
+              <a:graphicFrameLocks xmlns:a="http://schemas.openxmlformats.org/drawingml/2006/main" noChangeAspect="1"/>
+            </wp:cNvGraphicFramePr>
+            <a:graphic xmlns:a="http://schemas.openxmlformats.org/drawingml/2006/main">
+              <a:graphicData uri="http://schemas.openxmlformats.org/drawingml/2006/picture">
+                <pic:pic xmlns:pic="http://schemas.openxmlformats.org/drawingml/2006/picture">
+                  <pic:nvPicPr>
+                    <pic:cNvPr id="1" name=""/>
+                    <pic:cNvPicPr/>
+                  </pic:nvPicPr>
+                  <pic:blipFill>
+                    <a:blip r:embed="rId12"/>
+                    <a:stretch>
+                      <a:fillRect/>
+                    </a:stretch>
+                  </pic:blipFill>
+                  <pic:spPr>
+                    <a:xfrm>
+                      <a:off x="0" y="0"/>
+                      <a:ext cx="5943600" cy="4482465"/>
+                    </a:xfrm>
+                    <a:prstGeom prst="rect">
+                      <a:avLst/>
+                    </a:prstGeom>
+                  </pic:spPr>
+                </pic:pic>
+              </a:graphicData>
+            </a:graphic>
+          </wp:inline>
+        </w:drawing>
+      </w:r>
+    </w:p>
+    <w:p>
+      <w:pPr>
+        <w:rPr>
+          <w:rFonts w:ascii="Times New Roman" w:hAnsi="Times New Roman" w:cs="Times New Roman"/>
+          <w:sz w:val="24"/>
+          <w:szCs w:val="24"/>
+        </w:rPr>
+      </w:pPr>
+    </w:p>
+    <w:p>
+      <w:pPr>
+        <w:rPr>
+          <w:rFonts w:ascii="Times New Roman" w:hAnsi="Times New Roman" w:cs="Times New Roman"/>
+          <w:sz w:val="24"/>
+          <w:szCs w:val="24"/>
+        </w:rPr>
+      </w:pPr>
+      <w:r>
+        <w:rPr>
+          <w:rFonts w:ascii="Times New Roman" w:hAnsi="Times New Roman" w:cs="Times New Roman"/>
+          <w:sz w:val="24"/>
+          <w:szCs w:val="24"/>
+        </w:rPr>
+        <w:t>The following screen prompts you about Ubuntu’s “</w:t>
+      </w:r>
+      <w:proofErr w:type="spellStart"/>
+      <w:r>
+        <w:rPr>
+          <w:rFonts w:ascii="Times New Roman" w:hAnsi="Times New Roman" w:cs="Times New Roman"/>
+          <w:sz w:val="24"/>
+          <w:szCs w:val="24"/>
+        </w:rPr>
+        <w:t>Livepatch</w:t>
+      </w:r>
+      <w:proofErr w:type="spellEnd"/>
+      <w:r>
+        <w:rPr>
+          <w:rFonts w:ascii="Times New Roman" w:hAnsi="Times New Roman" w:cs="Times New Roman"/>
+          <w:sz w:val="24"/>
+          <w:szCs w:val="24"/>
+        </w:rPr>
+        <w:t xml:space="preserve">” service, this automatically applies security updates without requiring system restarts allowing continuous work during updates without breaking workflow. To enable it you must create an Ubuntu Account, however these are not critical and can be done manually, thus we shall skip </w:t>
+      </w:r>
+      <w:proofErr w:type="spellStart"/>
+      <w:r>
+        <w:rPr>
+          <w:rFonts w:ascii="Times New Roman" w:hAnsi="Times New Roman" w:cs="Times New Roman"/>
+          <w:sz w:val="24"/>
+          <w:szCs w:val="24"/>
+        </w:rPr>
+        <w:t>Livepatch</w:t>
+      </w:r>
+      <w:proofErr w:type="spellEnd"/>
+      <w:r>
+        <w:rPr>
+          <w:rFonts w:ascii="Times New Roman" w:hAnsi="Times New Roman" w:cs="Times New Roman"/>
+          <w:sz w:val="24"/>
+          <w:szCs w:val="24"/>
+        </w:rPr>
+        <w:t xml:space="preserve">. We will cover how to manually do such shortly. Sending data to Ubuntu is optional and can be skipped along with locational services. Finally, it asks about software you would like to install at this time and will open an application most </w:t>
+      </w:r>
+      <w:r>
+        <w:rPr>
+          <w:rFonts w:ascii="Times New Roman" w:hAnsi="Times New Roman" w:cs="Times New Roman"/>
+          <w:sz w:val="24"/>
+          <w:szCs w:val="24"/>
+        </w:rPr>
+        <w:t>like</w:t>
+      </w:r>
+      <w:r>
+        <w:rPr>
+          <w:rFonts w:ascii="Times New Roman" w:hAnsi="Times New Roman" w:cs="Times New Roman"/>
+          <w:sz w:val="24"/>
+          <w:szCs w:val="24"/>
+        </w:rPr>
+        <w:t xml:space="preserve"> an App Store from other devices. Finally, it will ask once more for system update information asking for a download, it is recommended to do so as it provides security updates. </w:t>
+      </w:r>
+      <w:r>
+        <w:rPr>
+          <w:rFonts w:ascii="Times New Roman" w:hAnsi="Times New Roman" w:cs="Times New Roman"/>
+          <w:sz w:val="24"/>
+          <w:szCs w:val="24"/>
+        </w:rPr>
+        <w:t xml:space="preserve">Upon completion it will once again ask for a </w:t>
+      </w:r>
+      <w:r>
+        <w:rPr>
+          <w:rFonts w:ascii="Times New Roman" w:hAnsi="Times New Roman" w:cs="Times New Roman"/>
+          <w:sz w:val="24"/>
+          <w:szCs w:val="24"/>
+        </w:rPr>
+        <w:t>restart and</w:t>
+      </w:r>
+      <w:r>
+        <w:rPr>
+          <w:rFonts w:ascii="Times New Roman" w:hAnsi="Times New Roman" w:cs="Times New Roman"/>
+          <w:sz w:val="24"/>
+          <w:szCs w:val="24"/>
+        </w:rPr>
+        <w:t xml:space="preserve"> doing so will allow the updates to be applied. </w:t>
+      </w:r>
+    </w:p>
+    <w:p>
+      <w:pPr>
+        <w:rPr>
+          <w:rFonts w:ascii="Times New Roman" w:hAnsi="Times New Roman" w:cs="Times New Roman"/>
+          <w:sz w:val="24"/>
+          <w:szCs w:val="24"/>
+        </w:rPr>
+      </w:pPr>
+      <w:r>
+        <w:rPr>
+          <w:rFonts w:ascii="Times New Roman" w:hAnsi="Times New Roman" w:cs="Times New Roman"/>
+          <w:noProof/>
+          <w:sz w:val="24"/>
+          <w:szCs w:val="24"/>
+        </w:rPr>
+        <w:lastRenderedPageBreak/>
+        <mc:AlternateContent>
+          <mc:Choice Requires="wps">
+            <w:drawing>
+              <wp:anchor distT="0" distB="0" distL="114300" distR="114300" simplePos="0" relativeHeight="251661312" behindDoc="0" locked="0" layoutInCell="1" allowOverlap="1" wp14:anchorId="1B414D37" wp14:editId="66455AE0">
+                <wp:simplePos x="0" y="0"/>
+                <wp:positionH relativeFrom="column">
+                  <wp:posOffset>533399</wp:posOffset>
+                </wp:positionH>
+                <wp:positionV relativeFrom="paragraph">
+                  <wp:posOffset>276225</wp:posOffset>
+                </wp:positionV>
+                <wp:extent cx="3362325" cy="4248150"/>
+                <wp:effectExtent l="38100" t="19050" r="47625" b="57150"/>
+                <wp:wrapNone/>
+                <wp:docPr id="16" name="Straight Arrow Connector 16"/>
+                <wp:cNvGraphicFramePr/>
+                <a:graphic xmlns:a="http://schemas.openxmlformats.org/drawingml/2006/main">
+                  <a:graphicData uri="http://schemas.microsoft.com/office/word/2010/wordprocessingShape">
+                    <wps:wsp>
+                      <wps:cNvCnPr/>
+                      <wps:spPr>
+                        <a:xfrm flipH="1">
+                          <a:off x="0" y="0"/>
+                          <a:ext cx="3362325" cy="4248150"/>
+                        </a:xfrm>
+                        <a:prstGeom prst="straightConnector1">
+                          <a:avLst/>
+                        </a:prstGeom>
+                        <a:ln w="57150">
+                          <a:solidFill>
+                            <a:srgbClr val="FF0000"/>
+                          </a:solidFill>
+                          <a:tailEnd type="triangle"/>
+                        </a:ln>
+                      </wps:spPr>
+                      <wps:style>
+                        <a:lnRef idx="1">
+                          <a:schemeClr val="accent1"/>
+                        </a:lnRef>
+                        <a:fillRef idx="0">
+                          <a:schemeClr val="accent1"/>
+                        </a:fillRef>
+                        <a:effectRef idx="0">
+                          <a:schemeClr val="accent1"/>
+                        </a:effectRef>
+                        <a:fontRef idx="minor">
+                          <a:schemeClr val="tx1"/>
+                        </a:fontRef>
+                      </wps:style>
+                      <wps:bodyPr/>
+                    </wps:wsp>
+                  </a:graphicData>
+                </a:graphic>
+                <wp14:sizeRelH relativeFrom="margin">
+                  <wp14:pctWidth>0</wp14:pctWidth>
+                </wp14:sizeRelH>
+                <wp14:sizeRelV relativeFrom="margin">
+                  <wp14:pctHeight>0</wp14:pctHeight>
+                </wp14:sizeRelV>
+              </wp:anchor>
+            </w:drawing>
+          </mc:Choice>
+          <mc:Fallback>
+            <w:pict>
+              <v:shape w14:anchorId="7999E9E7" id="Straight Arrow Connector 16" o:spid="_x0000_s1026" type="#_x0000_t32" style="position:absolute;margin-left:42pt;margin-top:21.75pt;width:264.75pt;height:334.5pt;flip:x;z-index:251661312;visibility:visible;mso-wrap-style:square;mso-width-percent:0;mso-height-percent:0;mso-wrap-distance-left:9pt;mso-wrap-distance-top:0;mso-wrap-distance-right:9pt;mso-wrap-distance-bottom:0;mso-position-horizontal:absolute;mso-position-horizontal-relative:text;mso-position-vertical:absolute;mso-position-vertical-relative:text;mso-width-percent:0;mso-height-percent:0;mso-width-relative:margin;mso-height-relative:margin" o:gfxdata="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" strokecolor="red" strokeweight="4.5pt">
+                <v:stroke endarrow="block" joinstyle="miter"/>
+              </v:shape>
+            </w:pict>
+          </mc:Fallback>
+        </mc:AlternateContent>
+      </w:r>
+      <w:r>
+        <w:rPr>
+          <w:rFonts w:ascii="Times New Roman" w:hAnsi="Times New Roman" w:cs="Times New Roman"/>
+          <w:sz w:val="24"/>
+          <w:szCs w:val="24"/>
+        </w:rPr>
+        <w:t>Next we will be making sure everything has updated nicely, if you click on the 3x3 grid in the bottom left of the screen, it will show all applications installed</w:t>
+      </w:r>
+    </w:p>
+    <w:p>
+      <w:pPr>
+        <w:rPr>
+          <w:rFonts w:ascii="Times New Roman" w:hAnsi="Times New Roman" w:cs="Times New Roman"/>
+          <w:sz w:val="24"/>
+          <w:szCs w:val="24"/>
+        </w:rPr>
+      </w:pPr>
+      <w:r>
+        <w:rPr>
+          <w:rFonts w:ascii="Times New Roman" w:hAnsi="Times New Roman" w:cs="Times New Roman"/>
+          <w:sz w:val="24"/>
+          <w:szCs w:val="24"/>
+        </w:rPr>
+        <w:drawing>
+          <wp:inline distT="0" distB="0" distL="0" distR="0" wp14:anchorId="4CC6D49A" wp14:editId="07054AAF">
+            <wp:extent cx="5943600" cy="4463415"/>
+            <wp:effectExtent l="0" t="0" r="0" b="0"/>
+            <wp:docPr id="15" name="Picture 15"/>
+            <wp:cNvGraphicFramePr>
+              <a:graphicFrameLocks xmlns:a="http://schemas.openxmlformats.org/drawingml/2006/main" noChangeAspect="1"/>
+            </wp:cNvGraphicFramePr>
+            <a:graphic xmlns:a="http://schemas.openxmlformats.org/drawingml/2006/main">
+              <a:graphicData uri="http://schemas.openxmlformats.org/drawingml/2006/picture">
+                <pic:pic xmlns:pic="http://schemas.openxmlformats.org/drawingml/2006/picture">
+                  <pic:nvPicPr>
+                    <pic:cNvPr id="1" name=""/>
+                    <pic:cNvPicPr/>
+                  </pic:nvPicPr>
+                  <pic:blipFill>
+                    <a:blip r:embed="rId13"/>
+                    <a:stretch>
+                      <a:fillRect/>
+                    </a:stretch>
+                  </pic:blipFill>
+                  <pic:spPr>
+                    <a:xfrm>
+                      <a:off x="0" y="0"/>
+                      <a:ext cx="5943600" cy="4463415"/>
+                    </a:xfrm>
+                    <a:prstGeom prst="rect">
+                      <a:avLst/>
+                    </a:prstGeom>
+                  </pic:spPr>
+                </pic:pic>
+              </a:graphicData>
+            </a:graphic>
+          </wp:inline>
+        </w:drawing>
+      </w:r>
+    </w:p>
+    <w:p>
+      <w:pPr>
+        <w:rPr>
+          <w:rFonts w:ascii="Times New Roman" w:hAnsi="Times New Roman" w:cs="Times New Roman"/>
+          <w:sz w:val="24"/>
+          <w:szCs w:val="24"/>
+        </w:rPr>
+      </w:pPr>
+      <w:r>
+        <w:rPr>
+          <w:rFonts w:ascii="Times New Roman" w:hAnsi="Times New Roman" w:cs="Times New Roman"/>
+          <w:sz w:val="24"/>
+          <w:szCs w:val="24"/>
+        </w:rPr>
+        <w:lastRenderedPageBreak/>
+        <w:t xml:space="preserve">From there, you want to search for “Terminal” and open that application, you should be welcomed to a </w:t>
+      </w:r>
+      <w:r>
+        <w:rPr>
+          <w:rFonts w:ascii="Times New Roman" w:hAnsi="Times New Roman" w:cs="Times New Roman"/>
+          <w:sz w:val="24"/>
+          <w:szCs w:val="24"/>
+        </w:rPr>
+        <w:t>blank</w:t>
+      </w:r>
+      <w:r>
+        <w:rPr>
+          <w:rFonts w:ascii="Times New Roman" w:hAnsi="Times New Roman" w:cs="Times New Roman"/>
+          <w:sz w:val="24"/>
+          <w:szCs w:val="24"/>
+        </w:rPr>
+        <w:t xml:space="preserve"> looking window: </w:t>
+      </w:r>
+      <w:r>
+        <w:rPr>
+          <w:rFonts w:ascii="Times New Roman" w:hAnsi="Times New Roman" w:cs="Times New Roman"/>
+          <w:sz w:val="24"/>
+          <w:szCs w:val="24"/>
+        </w:rPr>
+        <w:drawing>
+          <wp:inline distT="0" distB="0" distL="0" distR="0" wp14:anchorId="6D29037C" wp14:editId="22AFC52D">
+            <wp:extent cx="5943600" cy="4457700"/>
+            <wp:effectExtent l="0" t="0" r="0" b="0"/>
+            <wp:docPr id="17" name="Picture 17"/>
+            <wp:cNvGraphicFramePr>
+              <a:graphicFrameLocks xmlns:a="http://schemas.openxmlformats.org/drawingml/2006/main" noChangeAspect="1"/>
+            </wp:cNvGraphicFramePr>
+            <a:graphic xmlns:a="http://schemas.openxmlformats.org/drawingml/2006/main">
+              <a:graphicData uri="http://schemas.openxmlformats.org/drawingml/2006/picture">
+                <pic:pic xmlns:pic="http://schemas.openxmlformats.org/drawingml/2006/picture">
+                  <pic:nvPicPr>
+                    <pic:cNvPr id="1" name=""/>
+                    <pic:cNvPicPr/>
+                  </pic:nvPicPr>
+                  <pic:blipFill>
+                    <a:blip r:embed="rId14"/>
+                    <a:stretch>
+                      <a:fillRect/>
+                    </a:stretch>
+                  </pic:blipFill>
+                  <pic:spPr>
+                    <a:xfrm>
+                      <a:off x="0" y="0"/>
+                      <a:ext cx="5943600" cy="4457700"/>
+                    </a:xfrm>
+                    <a:prstGeom prst="rect">
+                      <a:avLst/>
+                    </a:prstGeom>
+                  </pic:spPr>
+                </pic:pic>
+              </a:graphicData>
+            </a:graphic>
+          </wp:inline>
+        </w:drawing>
+      </w:r>
+    </w:p>
+    <w:p>
+      <w:pPr>
+        <w:rPr>
+          <w:rFonts w:ascii="Times New Roman" w:hAnsi="Times New Roman" w:cs="Times New Roman"/>
+          <w:sz w:val="24"/>
+          <w:szCs w:val="24"/>
+        </w:rPr>
+      </w:pPr>
+      <w:r>
+        <w:rPr>
+          <w:rFonts w:ascii="Times New Roman" w:hAnsi="Times New Roman" w:cs="Times New Roman"/>
+          <w:sz w:val="24"/>
+          <w:szCs w:val="24"/>
+        </w:rPr>
+        <w:t xml:space="preserve">Terminals were what preceded GUIs and you can enter commands straight here for the computer to process. </w:t>
+      </w:r>
+      <w:r>
+        <w:rPr>
+          <w:rFonts w:ascii="Times New Roman" w:hAnsi="Times New Roman" w:cs="Times New Roman"/>
+          <w:sz w:val="24"/>
+          <w:szCs w:val="24"/>
+        </w:rPr>
+        <w:t>The commands we want to run are the following in order</w:t>
+      </w:r>
+      <w:r>
+        <w:rPr>
+          <w:rFonts w:ascii="Times New Roman" w:hAnsi="Times New Roman" w:cs="Times New Roman"/>
+          <w:sz w:val="24"/>
+          <w:szCs w:val="24"/>
+        </w:rPr>
+        <w:t>, one after another.</w:t>
+      </w:r>
+      <w:r>
+        <w:rPr>
+          <w:rFonts w:ascii="Times New Roman" w:hAnsi="Times New Roman" w:cs="Times New Roman"/>
+          <w:sz w:val="24"/>
+          <w:szCs w:val="24"/>
+        </w:rPr>
+        <w:t xml:space="preserve"> You can either copy paste these in or type them in, once in the terminal, hit enter to run the command. </w:t>
+      </w:r>
+      <w:r>
+        <w:rPr>
+          <w:rFonts w:ascii="Times New Roman" w:hAnsi="Times New Roman" w:cs="Times New Roman"/>
+          <w:sz w:val="24"/>
+          <w:szCs w:val="24"/>
+        </w:rPr>
+        <w:br/>
+      </w:r>
+    </w:p>
+    <w:bookmarkStart w:id="0" w:name="_MON_1675819232"/>
+    <w:bookmarkEnd w:id="0"/>
+    <w:p>
+      <w:pPr>
+        <w:jc w:val="right"/>
+        <w:rPr>
+          <w:rFonts w:ascii="Times New Roman" w:hAnsi="Times New Roman" w:cs="Times New Roman"/>
+          <w:sz w:val="24"/>
+          <w:szCs w:val="24"/>
+        </w:rPr>
+      </w:pPr>
+      <w:r>
+        <w:rPr>
+          <w:rFonts w:ascii="Times New Roman" w:hAnsi="Times New Roman" w:cs="Times New Roman"/>
+          <w:sz w:val="24"/>
+          <w:szCs w:val="24"/>
+        </w:rPr>
+        <w:object w:dxaOrig="9360" w:dyaOrig="2417" w14:anchorId="6AB8ABCC">
+          <v:shapetype id="_x0000_t75" coordsize="21600,21600" o:spt="75" o:preferrelative="t" path="m@4@5l@4@11@9@11@9@5xe" filled="f" stroked="f">
+            <v:stroke joinstyle="miter"/>
+            <v:formulas>
+              <v:f eqn="if lineDrawn pixelLineWidth 0"/>
+              <v:f eqn="sum @0 1 0"/>
+              <v:f eqn="sum 0 0 @1"/>
+              <v:f eqn="prod @2 1 2"/>
+              <v:f eqn="prod @3 21600 pixelWidth"/>
+              <v:f eqn="prod @3 21600 pixelHeight"/>
+              <v:f eqn="sum @0 0 1"/>
+              <v:f eqn="prod @6 1 2"/>
+              <v:f eqn="prod @7 21600 pixelWidth"/>
+              <v:f eqn="sum @8 21600 0"/>
+              <v:f eqn="prod @7 21600 pixelHeight"/>
+              <v:f eqn="sum @10 21600 0"/>
+            </v:formulas>
+            <v:path o:extrusionok="f" gradientshapeok="t" o:connecttype="rect"/>
+            <o:lock v:ext="edit" aspectratio="t"/>
+          </v:shapetype>
+          <v:shape id="_x0000_i1040" type="#_x0000_t75" style="width:468pt;height:120.75pt" o:ole="">
+            <v:imagedata r:id="rId15" o:title=""/>
+          </v:shape>
+          <o:OLEObject Type="Embed" ProgID="Word.OpenDocumentText.12" ShapeID="_x0000_i1040" DrawAspect="Content" ObjectID="_1675820956" r:id="rId16"/>
+        </w:object>
+      </w:r>
+    </w:p>
+    <w:p>
+      <w:pPr>
+        <w:rPr>
+          <w:rFonts w:ascii="Times New Roman" w:hAnsi="Times New Roman" w:cs="Times New Roman"/>
+          <w:noProof/>
+        </w:rPr>
+      </w:pPr>
+      <w:r>
+        <w:rPr>
+          <w:rFonts w:ascii="Times New Roman" w:hAnsi="Times New Roman" w:cs="Times New Roman"/>
+          <w:sz w:val="24"/>
+          <w:szCs w:val="24"/>
+        </w:rPr>
+        <w:t>The term “</w:t>
+      </w:r>
+      <w:proofErr w:type="spellStart"/>
+      <w:r>
+        <w:rPr>
+          <w:rFonts w:ascii="Times New Roman" w:hAnsi="Times New Roman" w:cs="Times New Roman"/>
+          <w:sz w:val="24"/>
+          <w:szCs w:val="24"/>
+        </w:rPr>
+        <w:t>sudo</w:t>
+      </w:r>
+      <w:proofErr w:type="spellEnd"/>
+      <w:r>
+        <w:rPr>
+          <w:rFonts w:ascii="Times New Roman" w:hAnsi="Times New Roman" w:cs="Times New Roman"/>
+          <w:sz w:val="24"/>
+          <w:szCs w:val="24"/>
+        </w:rPr>
+        <w:t xml:space="preserve">” means Super User DO (pronounced sue doe) and is the equivalent of running something as administrator in Windows. Upon running a command with </w:t>
+      </w:r>
+      <w:proofErr w:type="spellStart"/>
+      <w:r>
+        <w:rPr>
+          <w:rFonts w:ascii="Times New Roman" w:hAnsi="Times New Roman" w:cs="Times New Roman"/>
+          <w:sz w:val="24"/>
+          <w:szCs w:val="24"/>
+        </w:rPr>
+        <w:t>sudo</w:t>
+      </w:r>
+      <w:proofErr w:type="spellEnd"/>
+      <w:r>
+        <w:rPr>
+          <w:rFonts w:ascii="Times New Roman" w:hAnsi="Times New Roman" w:cs="Times New Roman"/>
+          <w:sz w:val="24"/>
+          <w:szCs w:val="24"/>
+        </w:rPr>
+        <w:t xml:space="preserve"> out front, the </w:t>
+      </w:r>
+      <w:r>
+        <w:rPr>
+          <w:rFonts w:ascii="Times New Roman" w:hAnsi="Times New Roman" w:cs="Times New Roman"/>
+          <w:sz w:val="24"/>
+          <w:szCs w:val="24"/>
+        </w:rPr>
+        <w:lastRenderedPageBreak/>
+        <w:t>system will normally ask you for the password for your user.</w:t>
+      </w:r>
+      <w:r>
+        <w:rPr>
+          <w:noProof/>
+        </w:rPr>
+        <w:t xml:space="preserve"> </w:t>
+      </w:r>
+      <w:r>
+        <w:rPr>
+          <w:rFonts w:ascii="Times New Roman" w:hAnsi="Times New Roman" w:cs="Times New Roman"/>
+          <w:sz w:val="24"/>
+          <w:szCs w:val="24"/>
+        </w:rPr>
+        <w:drawing>
+          <wp:inline distT="0" distB="0" distL="0" distR="0" wp14:anchorId="20FE9BFF" wp14:editId="7959C7A2">
+            <wp:extent cx="5943600" cy="4468495"/>
+            <wp:effectExtent l="0" t="0" r="0" b="8255"/>
+            <wp:docPr id="18" name="Picture 18"/>
+            <wp:cNvGraphicFramePr>
+              <a:graphicFrameLocks xmlns:a="http://schemas.openxmlformats.org/drawingml/2006/main" noChangeAspect="1"/>
+            </wp:cNvGraphicFramePr>
+            <a:graphic xmlns:a="http://schemas.openxmlformats.org/drawingml/2006/main">
+              <a:graphicData uri="http://schemas.openxmlformats.org/drawingml/2006/picture">
+                <pic:pic xmlns:pic="http://schemas.openxmlformats.org/drawingml/2006/picture">
+                  <pic:nvPicPr>
+                    <pic:cNvPr id="1" name=""/>
+                    <pic:cNvPicPr/>
+                  </pic:nvPicPr>
+                  <pic:blipFill>
+                    <a:blip r:embed="rId17"/>
+                    <a:stretch>
+                      <a:fillRect/>
+                    </a:stretch>
+                  </pic:blipFill>
+                  <pic:spPr>
+                    <a:xfrm>
+                      <a:off x="0" y="0"/>
+                      <a:ext cx="5943600" cy="4468495"/>
+                    </a:xfrm>
+                    <a:prstGeom prst="rect">
+                      <a:avLst/>
+                    </a:prstGeom>
+                  </pic:spPr>
+                </pic:pic>
+              </a:graphicData>
+            </a:graphic>
+          </wp:inline>
+        </w:drawing>
+      </w:r>
+    </w:p>
+    <w:p>
+      <w:pPr>
+        <w:pStyle w:val="Heading2"/>
+        <w:rPr>
+          <w:rFonts w:ascii="Times New Roman" w:hAnsi="Times New Roman" w:cs="Times New Roman"/>
+        </w:rPr>
+      </w:pPr>
+      <w:r>
+        <w:rPr>
+          <w:rFonts w:ascii="Times New Roman" w:hAnsi="Times New Roman" w:cs="Times New Roman"/>
+        </w:rPr>
+        <w:t>NOTE:</w:t>
+      </w:r>
+    </w:p>
+    <w:p>
+      <w:pPr>
+        <w:rPr>
+          <w:color w:val="FF0000"/>
+        </w:rPr>
+      </w:pPr>
+      <w:r>
+        <w:rPr>
+          <w:color w:val="FF0000"/>
+        </w:rPr>
+        <w:t>This specific line will not show any input, but it DOES record it, for example, my password is fully typed out here, however for security, it does not show it nor any symbols for length of it</w:t>
+      </w:r>
+      <w:r>
+        <w:rPr>
+          <w:color w:val="FF0000"/>
+        </w:rPr>
+        <w:t>.</w:t>
+      </w:r>
+      <w:r>
+        <w:rPr>
+          <w:color w:val="FF0000"/>
+        </w:rPr>
+        <w:t xml:space="preserve"> If you get it incorrect it will simply re-prompt for the password twice more before cancelling the command. To re-run the command, hit the up-arrow key, then enter. </w:t>
+      </w:r>
+    </w:p>
+    <w:p>
+      <w:pPr>
+        <w:rPr>
+          <w:color w:val="FF0000"/>
+        </w:rPr>
+      </w:pPr>
+    </w:p>
+    <w:p>
+      <w:r>
+        <w:t xml:space="preserve">In order of what each does, “apt update” has your system connect online and check versions of files and drivers on your computer with those online and returns a list of what all can be updated. “apt full-upgrade -y” tells the system that, using the list from “apt update” to install the newer versions for the system. Finally, “apt auto-remove” just deletes old and obsolete software that was not done via the upgrade. </w:t>
       </w:r>
     </w:p>
     <w:sectPr>
@@ -408,6 +2445,103 @@
     </w:sectPr>
   </w:body>
 </w:document>
+</file>
+
+<file path=word/numbering.xml><?xml version="1.0" encoding="utf-8"?>
+<w:numbering xmlns:wpc="http://schemas.microsoft.com/office/word/2010/wordprocessingCanvas" xmlns:cx="http://schemas.microsoft.com/office/drawing/2014/chartex" xmlns:cx1="http://schemas.microsoft.com/office/drawing/2015/9/8/chartex" xmlns:cx2="http://schemas.microsoft.com/office/drawing/2015/10/21/chartex" xmlns:cx3="http://schemas.microsoft.com/office/drawing/2016/5/9/chartex" xmlns:cx4="http://schemas.microsoft.com/office/drawing/2016/5/10/chartex" xmlns:cx5="http://schemas.microsoft.com/office/drawing/2016/5/11/chartex" xmlns:cx6="http://schemas.microsoft.com/office/drawing/2016/5/12/chartex" xmlns:cx7="http://schemas.microsoft.com/office/drawing/2016/5/13/chartex" xmlns:cx8="http://schemas.microsoft.com/office/drawing/2016/5/14/chartex" xmlns:mc="http://schemas.openxmlformats.org/markup-compatibility/2006" xmlns:aink="http://schemas.microsoft.com/office/drawing/2016/ink" xmlns:am3d="http://schemas.microsoft.com/office/drawing/2017/model3d" xmlns:o="urn:schemas-microsoft-com:office:office" xmlns:r="http://schemas.openxmlformats.org/officeDocument/2006/relationships" xmlns:m="http://schemas.openxmlformats.org/officeDocument/2006/math" xmlns:v="urn:schemas-microsoft-com:vml" xmlns:wp14="http://schemas.microsoft.com/office/word/2010/wordprocessingDrawing" xmlns:wp="http://schemas.openxmlformats.org/drawingml/2006/wordprocessingDrawing" xmlns:w10="urn:schemas-microsoft-com:office:word" xmlns:w="http://schemas.openxmlformats.org/wordprocessingml/2006/main" xmlns:w14="http://schemas.microsoft.com/office/word/2010/wordml" xmlns:w15="http://schemas.microsoft.com/office/word/2012/wordml" xmlns:w16cex="http://schemas.microsoft.com/office/word/2018/wordml/cex" xmlns:w16cid="http://schemas.microsoft.com/office/word/2016/wordml/cid" xmlns:w16="http://schemas.microsoft.com/office/word/2018/wordml" xmlns:w16se="http://schemas.microsoft.com/office/word/2015/wordml/symex" xmlns:wpg="http://schemas.microsoft.com/office/word/2010/wordprocessingGroup" xmlns:wpi="http://schemas.microsoft.com/office/word/2010/wordprocessingInk" xmlns:wne="http://schemas.microsoft.com/office/word/2006/wordml" xmlns:wps="http://schemas.microsoft.com/office/word/2010/wordprocessingShape" mc:Ignorable="w14 w15 w16se w16cid w16 w16cex wp14">
+  <w:abstractNum w:abstractNumId="0" w15:restartNumberingAfterBreak="0">
+    <w:nsid w:val="508A7A2E"/>
+    <w:multiLevelType w:val="hybridMultilevel"/>
+    <w:tmpl w:val="DDC08C4E"/>
+    <w:lvl w:ilvl="0" w:tplc="0409000F">
+      <w:start w:val="1"/>
+      <w:numFmt w:val="decimal"/>
+      <w:lvlText w:val="%1."/>
+      <w:lvlJc w:val="left"/>
+      <w:pPr>
+        <w:ind w:left="720" w:hanging="360"/>
+      </w:pPr>
+      <w:rPr>
+        <w:rFonts w:hint="default"/>
+      </w:rPr>
+    </w:lvl>
+    <w:lvl w:ilvl="1" w:tplc="04090019" w:tentative="1">
+      <w:start w:val="1"/>
+      <w:numFmt w:val="lowerLetter"/>
+      <w:lvlText w:val="%2."/>
+      <w:lvlJc w:val="left"/>
+      <w:pPr>
+        <w:ind w:left="1440" w:hanging="360"/>
+      </w:pPr>
+    </w:lvl>
+    <w:lvl w:ilvl="2" w:tplc="0409001B" w:tentative="1">
+      <w:start w:val="1"/>
+      <w:numFmt w:val="lowerRoman"/>
+      <w:lvlText w:val="%3."/>
+      <w:lvlJc w:val="right"/>
+      <w:pPr>
+        <w:ind w:left="2160" w:hanging="180"/>
+      </w:pPr>
+    </w:lvl>
+    <w:lvl w:ilvl="3" w:tplc="0409000F" w:tentative="1">
+      <w:start w:val="1"/>
+      <w:numFmt w:val="decimal"/>
+      <w:lvlText w:val="%4."/>
+      <w:lvlJc w:val="left"/>
+      <w:pPr>
+        <w:ind w:left="2880" w:hanging="360"/>
+      </w:pPr>
+    </w:lvl>
+    <w:lvl w:ilvl="4" w:tplc="04090019" w:tentative="1">
+      <w:start w:val="1"/>
+      <w:numFmt w:val="lowerLetter"/>
+      <w:lvlText w:val="%5."/>
+      <w:lvlJc w:val="left"/>
+      <w:pPr>
+        <w:ind w:left="3600" w:hanging="360"/>
+      </w:pPr>
+    </w:lvl>
+    <w:lvl w:ilvl="5" w:tplc="0409001B" w:tentative="1">
+      <w:start w:val="1"/>
+      <w:numFmt w:val="lowerRoman"/>
+      <w:lvlText w:val="%6."/>
+      <w:lvlJc w:val="right"/>
+      <w:pPr>
+        <w:ind w:left="4320" w:hanging="180"/>
+      </w:pPr>
+    </w:lvl>
+    <w:lvl w:ilvl="6" w:tplc="0409000F" w:tentative="1">
+      <w:start w:val="1"/>
+      <w:numFmt w:val="decimal"/>
+      <w:lvlText w:val="%7."/>
+      <w:lvlJc w:val="left"/>
+      <w:pPr>
+        <w:ind w:left="5040" w:hanging="360"/>
+      </w:pPr>
+    </w:lvl>
+    <w:lvl w:ilvl="7" w:tplc="04090019" w:tentative="1">
+      <w:start w:val="1"/>
+      <w:numFmt w:val="lowerLetter"/>
+      <w:lvlText w:val="%8."/>
+      <w:lvlJc w:val="left"/>
+      <w:pPr>
+        <w:ind w:left="5760" w:hanging="360"/>
+      </w:pPr>
+    </w:lvl>
+    <w:lvl w:ilvl="8" w:tplc="0409001B" w:tentative="1">
+      <w:start w:val="1"/>
+      <w:numFmt w:val="lowerRoman"/>
+      <w:lvlText w:val="%9."/>
+      <w:lvlJc w:val="right"/>
+      <w:pPr>
+        <w:ind w:left="6480" w:hanging="180"/>
+      </w:pPr>
+    </w:lvl>
+  </w:abstractNum>
+  <w:num w:numId="1">
+    <w:abstractNumId w:val="0"/>
+  </w:num>
+</w:numbering>
 </file>
 
 <file path=word/styles.xml><?xml version="1.0" encoding="utf-8"?>
@@ -808,6 +2942,7 @@
   <w:style w:type="paragraph" w:default="1" w:styleId="Normal">
     <w:name w:val="Normal"/>
     <w:qFormat/>
+    <w:rsid w:val="002F299C"/>
     <w:rPr>
       <w:lang w:val="en-GB"/>
     </w:rPr>
@@ -942,6 +3077,84 @@
       <w:color w:val="2F5496" w:themeColor="accent1" w:themeShade="BF"/>
       <w:sz w:val="26"/>
       <w:szCs w:val="26"/>
+      <w:lang w:val="en-GB"/>
+    </w:rPr>
+  </w:style>
+  <w:style w:type="character" w:styleId="IntenseEmphasis">
+    <w:name w:val="Intense Emphasis"/>
+    <w:basedOn w:val="DefaultParagraphFont"/>
+    <w:uiPriority w:val="21"/>
+    <w:qFormat/>
+    <w:rsid w:val="003A1F86"/>
+    <w:rPr>
+      <w:i/>
+      <w:iCs/>
+      <w:color w:val="4472C4" w:themeColor="accent1"/>
+    </w:rPr>
+  </w:style>
+  <w:style w:type="character" w:styleId="Hyperlink">
+    <w:name w:val="Hyperlink"/>
+    <w:basedOn w:val="DefaultParagraphFont"/>
+    <w:uiPriority w:val="99"/>
+    <w:unhideWhenUsed/>
+    <w:rsid w:val="003A1F86"/>
+    <w:rPr>
+      <w:color w:val="0563C1" w:themeColor="hyperlink"/>
+      <w:u w:val="single"/>
+    </w:rPr>
+  </w:style>
+  <w:style w:type="character" w:styleId="UnresolvedMention">
+    <w:name w:val="Unresolved Mention"/>
+    <w:basedOn w:val="DefaultParagraphFont"/>
+    <w:uiPriority w:val="99"/>
+    <w:semiHidden/>
+    <w:unhideWhenUsed/>
+    <w:rsid w:val="003A1F86"/>
+    <w:rPr>
+      <w:color w:val="605E5C"/>
+      <w:shd w:val="clear" w:color="auto" w:fill="E1DFDD"/>
+    </w:rPr>
+  </w:style>
+  <w:style w:type="character" w:styleId="SubtleReference">
+    <w:name w:val="Subtle Reference"/>
+    <w:basedOn w:val="DefaultParagraphFont"/>
+    <w:uiPriority w:val="31"/>
+    <w:qFormat/>
+    <w:rsid w:val="00B3186E"/>
+    <w:rPr>
+      <w:smallCaps/>
+      <w:color w:val="5A5A5A" w:themeColor="text1" w:themeTint="A5"/>
+    </w:rPr>
+  </w:style>
+  <w:style w:type="paragraph" w:styleId="Subtitle">
+    <w:name w:val="Subtitle"/>
+    <w:basedOn w:val="Normal"/>
+    <w:next w:val="Normal"/>
+    <w:link w:val="SubtitleChar"/>
+    <w:uiPriority w:val="11"/>
+    <w:qFormat/>
+    <w:rsid w:val="002F299C"/>
+    <w:pPr>
+      <w:numPr>
+        <w:ilvl w:val="1"/>
+      </w:numPr>
+    </w:pPr>
+    <w:rPr>
+      <w:rFonts w:eastAsiaTheme="minorEastAsia"/>
+      <w:color w:val="5A5A5A" w:themeColor="text1" w:themeTint="A5"/>
+      <w:spacing w:val="15"/>
+    </w:rPr>
+  </w:style>
+  <w:style w:type="character" w:customStyle="1" w:styleId="SubtitleChar">
+    <w:name w:val="Subtitle Char"/>
+    <w:basedOn w:val="DefaultParagraphFont"/>
+    <w:link w:val="Subtitle"/>
+    <w:uiPriority w:val="11"/>
+    <w:rsid w:val="002F299C"/>
+    <w:rPr>
+      <w:rFonts w:eastAsiaTheme="minorEastAsia"/>
+      <w:color w:val="5A5A5A" w:themeColor="text1" w:themeTint="A5"/>
+      <w:spacing w:val="15"/>
       <w:lang w:val="en-GB"/>
     </w:rPr>
   </w:style>

</xml_diff>